<commit_message>
intro and methods updates
</commit_message>
<xml_diff>
--- a/Introduction 2.0.docx
+++ b/Introduction 2.0.docx
@@ -37,20 +37,76 @@
         <w:rPr>
           <w:rFonts w:ascii="Cambria" w:hAnsi="Cambria" w:cstheme="minorHAnsi"/>
         </w:rPr>
-        <w:t>Masses of people today are living lifestyles abundant in consumption (Matsuyama, 2002</w:t>
-      </w:r>
-      <w:r>
-        <w:rPr>
-          <w:rFonts w:ascii="Cambria" w:hAnsi="Cambria" w:cstheme="minorHAnsi"/>
-        </w:rPr>
-        <w:t xml:space="preserve">; </w:t>
+        <w:t>Masses of people today are living lifestyles abundant in consumption</w:t>
+      </w:r>
+      <w:r>
+        <w:rPr>
+          <w:rFonts w:ascii="Cambria" w:hAnsi="Cambria" w:cstheme="minorHAnsi"/>
+        </w:rPr>
+        <w:t>, and t</w:t>
+      </w:r>
+      <w:r>
+        <w:rPr>
+          <w:rFonts w:ascii="Cambria" w:hAnsi="Cambria" w:cstheme="minorHAnsi"/>
+        </w:rPr>
+        <w:t xml:space="preserve">his consumption is driving the planet towards becoming a more inhospitable place to live (Hoekstra &amp; </w:t>
+      </w:r>
+      <w:proofErr w:type="spellStart"/>
+      <w:r>
+        <w:rPr>
+          <w:rFonts w:ascii="Cambria" w:hAnsi="Cambria" w:cstheme="minorHAnsi"/>
+        </w:rPr>
+        <w:t>Wiedmann</w:t>
+      </w:r>
+      <w:proofErr w:type="spellEnd"/>
+      <w:r>
+        <w:rPr>
+          <w:rFonts w:ascii="Cambria" w:hAnsi="Cambria" w:cstheme="minorHAnsi"/>
+        </w:rPr>
+        <w:t xml:space="preserve">, 2014; </w:t>
+      </w:r>
+      <w:r>
+        <w:rPr>
+          <w:rFonts w:ascii="Cambria" w:hAnsi="Cambria" w:cstheme="minorHAnsi"/>
+        </w:rPr>
+        <w:t>IPCC</w:t>
+      </w:r>
+      <w:r>
+        <w:rPr>
+          <w:rFonts w:ascii="Cambria" w:hAnsi="Cambria" w:cstheme="minorHAnsi"/>
+        </w:rPr>
+        <w:t xml:space="preserve"> &amp; Edenhofer</w:t>
+      </w:r>
+      <w:r>
+        <w:rPr>
+          <w:rFonts w:ascii="Cambria" w:hAnsi="Cambria" w:cstheme="minorHAnsi"/>
+        </w:rPr>
+        <w:t xml:space="preserve">, 2014; </w:t>
+      </w:r>
+      <w:r>
+        <w:rPr>
+          <w:rFonts w:ascii="Cambria" w:hAnsi="Cambria" w:cstheme="minorHAnsi"/>
+        </w:rPr>
+        <w:t xml:space="preserve">Ripple et al., </w:t>
+      </w:r>
+      <w:r>
+        <w:rPr>
+          <w:rFonts w:ascii="Cambria" w:hAnsi="Cambria" w:cstheme="minorHAnsi"/>
+        </w:rPr>
+        <w:t>2020</w:t>
+      </w:r>
+      <w:r>
+        <w:rPr>
+          <w:rFonts w:ascii="Cambria" w:hAnsi="Cambria" w:cstheme="minorHAnsi"/>
+        </w:rPr>
+        <w:t xml:space="preserve">). Many of our </w:t>
       </w:r>
       <w:commentRangeStart w:id="1"/>
       <w:r>
         <w:rPr>
           <w:rFonts w:ascii="Cambria" w:hAnsi="Cambria" w:cstheme="minorHAnsi"/>
         </w:rPr>
-        <w:t>Ritchie</w:t>
+        <w:t>daily</w:t>
       </w:r>
       <w:commentRangeEnd w:id="1"/>
       <w:r>
@@ -66,102 +122,20 @@
         <w:rPr>
           <w:rFonts w:ascii="Cambria" w:hAnsi="Cambria" w:cstheme="minorHAnsi"/>
         </w:rPr>
-        <w:t xml:space="preserve">, </w:t>
+        <w:t xml:space="preserve"> activities, like heating and cooling our homes, driving personal cars, and purchasing food and clothing, result in the generation of massive amounts of greenhouse gas (GHG) emissions (</w:t>
       </w:r>
       <w:proofErr w:type="spellStart"/>
       <w:r>
         <w:rPr>
           <w:rFonts w:ascii="Cambria" w:hAnsi="Cambria" w:cstheme="minorHAnsi"/>
         </w:rPr>
-        <w:t>Roser</w:t>
+        <w:t>Hertwich</w:t>
       </w:r>
       <w:proofErr w:type="spellEnd"/>
       <w:r>
         <w:rPr>
           <w:rFonts w:ascii="Cambria" w:hAnsi="Cambria" w:cstheme="minorHAnsi"/>
         </w:rPr>
-        <w:t>, &amp; Rosado, 2022</w:t>
-      </w:r>
-      <w:r>
-        <w:rPr>
-          <w:rFonts w:ascii="Cambria" w:hAnsi="Cambria" w:cstheme="minorHAnsi"/>
-        </w:rPr>
-        <w:t>)</w:t>
-      </w:r>
-      <w:r>
-        <w:rPr>
-          <w:rFonts w:ascii="Cambria" w:hAnsi="Cambria" w:cstheme="minorHAnsi"/>
-        </w:rPr>
-        <w:t>, and t</w:t>
-      </w:r>
-      <w:r>
-        <w:rPr>
-          <w:rFonts w:ascii="Cambria" w:hAnsi="Cambria" w:cstheme="minorHAnsi"/>
-        </w:rPr>
-        <w:t xml:space="preserve">his consumption is driving the planet towards becoming a more inhospitable place to live (Hoekstra &amp; </w:t>
-      </w:r>
-      <w:proofErr w:type="spellStart"/>
-      <w:r>
-        <w:rPr>
-          <w:rFonts w:ascii="Cambria" w:hAnsi="Cambria" w:cstheme="minorHAnsi"/>
-        </w:rPr>
-        <w:t>Wiedmann</w:t>
-      </w:r>
-      <w:proofErr w:type="spellEnd"/>
-      <w:r>
-        <w:rPr>
-          <w:rFonts w:ascii="Cambria" w:hAnsi="Cambria" w:cstheme="minorHAnsi"/>
-        </w:rPr>
-        <w:t xml:space="preserve">, 2014; </w:t>
-      </w:r>
-      <w:r>
-        <w:rPr>
-          <w:rFonts w:ascii="Cambria" w:hAnsi="Cambria" w:cstheme="minorHAnsi"/>
-          <w:color w:val="00B0F0"/>
-        </w:rPr>
-        <w:t>IPCC, 2014</w:t>
-      </w:r>
-      <w:r>
-        <w:rPr>
-          <w:rFonts w:ascii="Cambria" w:hAnsi="Cambria" w:cstheme="minorHAnsi"/>
-        </w:rPr>
-        <w:t xml:space="preserve">; Ripple et al., 2019). Many of our </w:t>
-      </w:r>
-      <w:commentRangeStart w:id="2"/>
-      <w:r>
-        <w:rPr>
-          <w:rFonts w:ascii="Cambria" w:hAnsi="Cambria" w:cstheme="minorHAnsi"/>
-        </w:rPr>
-        <w:t>daily</w:t>
-      </w:r>
-      <w:commentRangeEnd w:id="2"/>
-      <w:r>
-        <w:rPr>
-          <w:rStyle w:val="CommentReference"/>
-          <w:rFonts w:ascii="Cambria" w:hAnsi="Cambria"/>
-          <w:sz w:val="22"/>
-          <w:szCs w:val="22"/>
-        </w:rPr>
-        <w:commentReference w:id="2"/>
-      </w:r>
-      <w:r>
-        <w:rPr>
-          <w:rFonts w:ascii="Cambria" w:hAnsi="Cambria" w:cstheme="minorHAnsi"/>
-        </w:rPr>
-        <w:t xml:space="preserve"> activities, like heating and cooling our homes, driving personal cars, and purchasing food and clothing, result in the generation of massive amounts of greenhouse gas (GHG) emissions (</w:t>
-      </w:r>
-      <w:proofErr w:type="spellStart"/>
-      <w:r>
-        <w:rPr>
-          <w:rFonts w:ascii="Cambria" w:hAnsi="Cambria" w:cstheme="minorHAnsi"/>
-        </w:rPr>
-        <w:t>Hertwich</w:t>
-      </w:r>
-      <w:proofErr w:type="spellEnd"/>
-      <w:r>
-        <w:rPr>
-          <w:rFonts w:ascii="Cambria" w:hAnsi="Cambria" w:cstheme="minorHAnsi"/>
-        </w:rPr>
         <w:t xml:space="preserve"> &amp; Peters, 2009; </w:t>
       </w:r>
       <w:r>
@@ -174,7 +148,19 @@
         <w:rPr>
           <w:rFonts w:ascii="Cambria" w:hAnsi="Cambria" w:cstheme="minorHAnsi"/>
         </w:rPr>
-        <w:t xml:space="preserve">Ivanova et al., 2015). These GHGs accumulate in the Earth’s atmosphere, leading to warmer global temperatures, rising sea levels, more extreme weather events, and ultimately a planet that is more threatening to the safety and sustainability of human life (IPCC, </w:t>
+        <w:t>Ivanova et al., 201</w:t>
+      </w:r>
+      <w:r>
+        <w:rPr>
+          <w:rFonts w:ascii="Cambria" w:hAnsi="Cambria" w:cstheme="minorHAnsi"/>
+        </w:rPr>
+        <w:t>6</w:t>
+      </w:r>
+      <w:r>
+        <w:rPr>
+          <w:rFonts w:ascii="Cambria" w:hAnsi="Cambria" w:cstheme="minorHAnsi"/>
+        </w:rPr>
+        <w:t xml:space="preserve">). These GHGs accumulate in the Earth’s atmosphere, leading to warmer global temperatures, rising sea levels, more extreme weather events, and ultimately a planet that is more threatening to the safety and sustainability of human life (IPCC, </w:t>
       </w:r>
       <w:r>
         <w:rPr>
@@ -250,7 +236,19 @@
         <w:rPr>
           <w:rFonts w:ascii="Cambria" w:hAnsi="Cambria" w:cstheme="minorHAnsi"/>
         </w:rPr>
-        <w:t xml:space="preserve"> climate change (Ripple et al., 2019).</w:t>
+        <w:t xml:space="preserve"> climate change (Ripple et al., </w:t>
+      </w:r>
+      <w:r>
+        <w:rPr>
+          <w:rFonts w:ascii="Cambria" w:hAnsi="Cambria" w:cstheme="minorHAnsi"/>
+        </w:rPr>
+        <w:t>2020</w:t>
+      </w:r>
+      <w:r>
+        <w:rPr>
+          <w:rFonts w:ascii="Cambria" w:hAnsi="Cambria" w:cstheme="minorHAnsi"/>
+        </w:rPr>
+        <w:t>).</w:t>
       </w:r>
       <w:r>
         <w:rPr>
@@ -605,41 +603,165 @@
         <w:rPr>
           <w:rFonts w:ascii="Cambria" w:hAnsi="Cambria" w:cstheme="minorHAnsi"/>
         </w:rPr>
-        <w:t xml:space="preserve">, 2014; Carrico &amp; Riemer, 2011; Cialdini, Reno, &amp; Kallgren, 1990; </w:t>
+        <w:t xml:space="preserve">, 2014; Carrico &amp; Riemer, 2011; Cialdini, Reno, &amp; Kallgren, 1990; Cialdini et al., 2006; de Groot, </w:t>
+      </w:r>
+      <w:proofErr w:type="spellStart"/>
+      <w:r>
+        <w:rPr>
+          <w:rFonts w:ascii="Cambria" w:hAnsi="Cambria" w:cstheme="minorHAnsi"/>
+        </w:rPr>
+        <w:t>Abrahamse</w:t>
+      </w:r>
+      <w:proofErr w:type="spellEnd"/>
+      <w:r>
+        <w:rPr>
+          <w:rFonts w:ascii="Cambria" w:hAnsi="Cambria" w:cstheme="minorHAnsi"/>
+        </w:rPr>
+        <w:t xml:space="preserve">, &amp; Jones, 2013; Dwyer, Maki, &amp; Rothman, 2015; Ferraro, </w:t>
       </w:r>
       <w:r>
         <w:rPr>
           <w:rFonts w:ascii="Cambria" w:hAnsi="Cambria" w:cstheme="minorHAnsi"/>
         </w:rPr>
         <w:lastRenderedPageBreak/>
-        <w:t xml:space="preserve">Cialdini et al., 2006; de Groot, </w:t>
+        <w:t xml:space="preserve">Miranda, &amp; Price, 2011; Goldstein, Cialdini, &amp; </w:t>
       </w:r>
       <w:proofErr w:type="spellStart"/>
       <w:r>
         <w:rPr>
           <w:rFonts w:ascii="Cambria" w:hAnsi="Cambria" w:cstheme="minorHAnsi"/>
         </w:rPr>
-        <w:t>Abrahamse</w:t>
+        <w:t>Griskevicius</w:t>
       </w:r>
       <w:proofErr w:type="spellEnd"/>
       <w:r>
         <w:rPr>
           <w:rFonts w:ascii="Cambria" w:hAnsi="Cambria" w:cstheme="minorHAnsi"/>
         </w:rPr>
-        <w:t xml:space="preserve">, &amp; Jones, 2013; Dwyer, Maki, &amp; Rothman, 2015; Ferraro, Miranda, &amp; Price, 2011; Goldstein, Cialdini, &amp; </w:t>
+        <w:t xml:space="preserve">, 2008; </w:t>
       </w:r>
       <w:proofErr w:type="spellStart"/>
       <w:r>
         <w:rPr>
           <w:rFonts w:ascii="Cambria" w:hAnsi="Cambria" w:cstheme="minorHAnsi"/>
         </w:rPr>
-        <w:t>Griskevicius</w:t>
+        <w:t>Handgraaf</w:t>
       </w:r>
       <w:proofErr w:type="spellEnd"/>
       <w:r>
         <w:rPr>
           <w:rFonts w:ascii="Cambria" w:hAnsi="Cambria" w:cstheme="minorHAnsi"/>
         </w:rPr>
+        <w:t xml:space="preserve">, Van </w:t>
+      </w:r>
+      <w:proofErr w:type="spellStart"/>
+      <w:r>
+        <w:rPr>
+          <w:rFonts w:ascii="Cambria" w:hAnsi="Cambria" w:cstheme="minorHAnsi"/>
+        </w:rPr>
+        <w:t>Lidth</w:t>
+      </w:r>
+      <w:proofErr w:type="spellEnd"/>
+      <w:r>
+        <w:rPr>
+          <w:rFonts w:ascii="Cambria" w:hAnsi="Cambria" w:cstheme="minorHAnsi"/>
+        </w:rPr>
+        <w:t xml:space="preserve"> de </w:t>
+      </w:r>
+      <w:proofErr w:type="spellStart"/>
+      <w:r>
+        <w:rPr>
+          <w:rFonts w:ascii="Cambria" w:hAnsi="Cambria" w:cstheme="minorHAnsi"/>
+        </w:rPr>
+        <w:t>Jeude</w:t>
+      </w:r>
+      <w:proofErr w:type="spellEnd"/>
+      <w:r>
+        <w:rPr>
+          <w:rFonts w:ascii="Cambria" w:hAnsi="Cambria" w:cstheme="minorHAnsi"/>
+        </w:rPr>
+        <w:t xml:space="preserve">, &amp; </w:t>
+      </w:r>
+      <w:proofErr w:type="spellStart"/>
+      <w:r>
+        <w:rPr>
+          <w:rFonts w:ascii="Cambria" w:hAnsi="Cambria" w:cstheme="minorHAnsi"/>
+        </w:rPr>
+        <w:t>Appelt</w:t>
+      </w:r>
+      <w:proofErr w:type="spellEnd"/>
+      <w:r>
+        <w:rPr>
+          <w:rFonts w:ascii="Cambria" w:hAnsi="Cambria" w:cstheme="minorHAnsi"/>
+        </w:rPr>
+        <w:t xml:space="preserve">, 2013; Kallgren, Reno, &amp; Cialdini, 2000; </w:t>
+      </w:r>
+      <w:proofErr w:type="spellStart"/>
+      <w:r>
+        <w:rPr>
+          <w:rFonts w:ascii="Cambria" w:hAnsi="Cambria" w:cstheme="minorHAnsi"/>
+        </w:rPr>
+        <w:t>Lapinski</w:t>
+      </w:r>
+      <w:proofErr w:type="spellEnd"/>
+      <w:r>
+        <w:rPr>
+          <w:rFonts w:ascii="Cambria" w:hAnsi="Cambria" w:cstheme="minorHAnsi"/>
+        </w:rPr>
+        <w:t xml:space="preserve">, </w:t>
+      </w:r>
+      <w:proofErr w:type="spellStart"/>
+      <w:r>
+        <w:rPr>
+          <w:rFonts w:ascii="Cambria" w:hAnsi="Cambria" w:cstheme="minorHAnsi"/>
+        </w:rPr>
+        <w:t>Rimal</w:t>
+      </w:r>
+      <w:proofErr w:type="spellEnd"/>
+      <w:r>
+        <w:rPr>
+          <w:rFonts w:ascii="Cambria" w:hAnsi="Cambria" w:cstheme="minorHAnsi"/>
+        </w:rPr>
+        <w:t xml:space="preserve">, DeVries, &amp; Lee, 2007; Melnyk, </w:t>
+      </w:r>
+      <w:proofErr w:type="spellStart"/>
+      <w:r>
+        <w:rPr>
+          <w:rFonts w:ascii="Cambria" w:hAnsi="Cambria" w:cstheme="minorHAnsi"/>
+        </w:rPr>
+        <w:t>Herpen</w:t>
+      </w:r>
+      <w:proofErr w:type="spellEnd"/>
+      <w:r>
+        <w:rPr>
+          <w:rFonts w:ascii="Cambria" w:hAnsi="Cambria" w:cstheme="minorHAnsi"/>
+        </w:rPr>
+        <w:t xml:space="preserve">, Fischer, &amp; van </w:t>
+      </w:r>
+      <w:proofErr w:type="spellStart"/>
+      <w:r>
+        <w:rPr>
+          <w:rFonts w:ascii="Cambria" w:hAnsi="Cambria" w:cstheme="minorHAnsi"/>
+        </w:rPr>
+        <w:t>Trijp</w:t>
+      </w:r>
+      <w:proofErr w:type="spellEnd"/>
+      <w:r>
+        <w:rPr>
+          <w:rFonts w:ascii="Cambria" w:hAnsi="Cambria" w:cstheme="minorHAnsi"/>
+        </w:rPr>
+        <w:t>, 2011; Nolan</w:t>
+      </w:r>
+      <w:r>
+        <w:rPr>
+          <w:rFonts w:ascii="Cambria" w:hAnsi="Cambria" w:cstheme="minorHAnsi"/>
+        </w:rPr>
+        <w:t xml:space="preserve"> et al.</w:t>
+      </w:r>
+      <w:r>
+        <w:rPr>
+          <w:rFonts w:ascii="Cambria" w:hAnsi="Cambria" w:cstheme="minorHAnsi"/>
+        </w:rPr>
         <w:t xml:space="preserve">, 2008; </w:t>
       </w:r>
       <w:proofErr w:type="spellStart"/>
@@ -647,177 +769,49 @@
         <w:rPr>
           <w:rFonts w:ascii="Cambria" w:hAnsi="Cambria" w:cstheme="minorHAnsi"/>
         </w:rPr>
-        <w:t>Handgraaf</w:t>
+        <w:t>Oceja</w:t>
       </w:r>
       <w:proofErr w:type="spellEnd"/>
       <w:r>
         <w:rPr>
           <w:rFonts w:ascii="Cambria" w:hAnsi="Cambria" w:cstheme="minorHAnsi"/>
         </w:rPr>
-        <w:t xml:space="preserve">, Van </w:t>
+        <w:t xml:space="preserve"> &amp; </w:t>
       </w:r>
       <w:proofErr w:type="spellStart"/>
       <w:r>
         <w:rPr>
           <w:rFonts w:ascii="Cambria" w:hAnsi="Cambria" w:cstheme="minorHAnsi"/>
         </w:rPr>
-        <w:t>Lidth</w:t>
+        <w:t>Berenguer</w:t>
       </w:r>
       <w:proofErr w:type="spellEnd"/>
       <w:r>
         <w:rPr>
           <w:rFonts w:ascii="Cambria" w:hAnsi="Cambria" w:cstheme="minorHAnsi"/>
         </w:rPr>
-        <w:t xml:space="preserve"> de </w:t>
+        <w:t xml:space="preserve">, 2009; Reese, Loew, &amp; </w:t>
       </w:r>
       <w:proofErr w:type="spellStart"/>
       <w:r>
         <w:rPr>
           <w:rFonts w:ascii="Cambria" w:hAnsi="Cambria" w:cstheme="minorHAnsi"/>
         </w:rPr>
-        <w:t>Jeude</w:t>
+        <w:t>Steffgen</w:t>
       </w:r>
       <w:proofErr w:type="spellEnd"/>
       <w:r>
         <w:rPr>
           <w:rFonts w:ascii="Cambria" w:hAnsi="Cambria" w:cstheme="minorHAnsi"/>
         </w:rPr>
-        <w:t xml:space="preserve">, &amp; </w:t>
-      </w:r>
-      <w:proofErr w:type="spellStart"/>
-      <w:r>
-        <w:rPr>
-          <w:rFonts w:ascii="Cambria" w:hAnsi="Cambria" w:cstheme="minorHAnsi"/>
-        </w:rPr>
-        <w:t>Appelt</w:t>
-      </w:r>
-      <w:proofErr w:type="spellEnd"/>
-      <w:r>
-        <w:rPr>
-          <w:rFonts w:ascii="Cambria" w:hAnsi="Cambria" w:cstheme="minorHAnsi"/>
-        </w:rPr>
-        <w:t xml:space="preserve">, 2013; Kallgren, Reno, &amp; Cialdini, 2000; </w:t>
-      </w:r>
-      <w:proofErr w:type="spellStart"/>
-      <w:r>
-        <w:rPr>
-          <w:rFonts w:ascii="Cambria" w:hAnsi="Cambria" w:cstheme="minorHAnsi"/>
-        </w:rPr>
-        <w:t>Lapinski</w:t>
-      </w:r>
-      <w:proofErr w:type="spellEnd"/>
-      <w:r>
-        <w:rPr>
-          <w:rFonts w:ascii="Cambria" w:hAnsi="Cambria" w:cstheme="minorHAnsi"/>
-        </w:rPr>
-        <w:t xml:space="preserve">, </w:t>
-      </w:r>
-      <w:proofErr w:type="spellStart"/>
-      <w:r>
-        <w:rPr>
-          <w:rFonts w:ascii="Cambria" w:hAnsi="Cambria" w:cstheme="minorHAnsi"/>
-        </w:rPr>
-        <w:t>Rimal</w:t>
-      </w:r>
-      <w:proofErr w:type="spellEnd"/>
-      <w:r>
-        <w:rPr>
-          <w:rFonts w:ascii="Cambria" w:hAnsi="Cambria" w:cstheme="minorHAnsi"/>
-        </w:rPr>
-        <w:t xml:space="preserve">, DeVries, &amp; Lee, 2007; Melnyk, </w:t>
-      </w:r>
-      <w:proofErr w:type="spellStart"/>
-      <w:r>
-        <w:rPr>
-          <w:rFonts w:ascii="Cambria" w:hAnsi="Cambria" w:cstheme="minorHAnsi"/>
-        </w:rPr>
-        <w:t>Herpen</w:t>
-      </w:r>
-      <w:proofErr w:type="spellEnd"/>
-      <w:r>
-        <w:rPr>
-          <w:rFonts w:ascii="Cambria" w:hAnsi="Cambria" w:cstheme="minorHAnsi"/>
-        </w:rPr>
-        <w:t xml:space="preserve">, Fischer, &amp; van </w:t>
-      </w:r>
-      <w:proofErr w:type="spellStart"/>
-      <w:r>
-        <w:rPr>
-          <w:rFonts w:ascii="Cambria" w:hAnsi="Cambria" w:cstheme="minorHAnsi"/>
-        </w:rPr>
-        <w:t>Trijp</w:t>
-      </w:r>
-      <w:proofErr w:type="spellEnd"/>
-      <w:r>
-        <w:rPr>
-          <w:rFonts w:ascii="Cambria" w:hAnsi="Cambria" w:cstheme="minorHAnsi"/>
-        </w:rPr>
-        <w:t xml:space="preserve">, 2011; Nolan, Schultz, Cialdini, Goldstein, &amp; </w:t>
-      </w:r>
-      <w:proofErr w:type="spellStart"/>
-      <w:r>
-        <w:rPr>
-          <w:rFonts w:ascii="Cambria" w:hAnsi="Cambria" w:cstheme="minorHAnsi"/>
-        </w:rPr>
-        <w:t>Griskevicius</w:t>
-      </w:r>
-      <w:proofErr w:type="spellEnd"/>
-      <w:r>
-        <w:rPr>
-          <w:rFonts w:ascii="Cambria" w:hAnsi="Cambria" w:cstheme="minorHAnsi"/>
-        </w:rPr>
-        <w:t xml:space="preserve">, 2008; </w:t>
-      </w:r>
-      <w:proofErr w:type="spellStart"/>
-      <w:r>
-        <w:rPr>
-          <w:rFonts w:ascii="Cambria" w:hAnsi="Cambria" w:cstheme="minorHAnsi"/>
-        </w:rPr>
-        <w:t>Oceja</w:t>
-      </w:r>
-      <w:proofErr w:type="spellEnd"/>
-      <w:r>
-        <w:rPr>
-          <w:rFonts w:ascii="Cambria" w:hAnsi="Cambria" w:cstheme="minorHAnsi"/>
-        </w:rPr>
-        <w:t xml:space="preserve"> &amp; </w:t>
-      </w:r>
-      <w:proofErr w:type="spellStart"/>
-      <w:r>
-        <w:rPr>
-          <w:rFonts w:ascii="Cambria" w:hAnsi="Cambria" w:cstheme="minorHAnsi"/>
-        </w:rPr>
-        <w:t>Berenguer</w:t>
-      </w:r>
-      <w:proofErr w:type="spellEnd"/>
-      <w:r>
-        <w:rPr>
-          <w:rFonts w:ascii="Cambria" w:hAnsi="Cambria" w:cstheme="minorHAnsi"/>
-        </w:rPr>
-        <w:t xml:space="preserve">, 2009; Reese, Loew, &amp; </w:t>
-      </w:r>
-      <w:proofErr w:type="spellStart"/>
-      <w:r>
-        <w:rPr>
-          <w:rFonts w:ascii="Cambria" w:hAnsi="Cambria" w:cstheme="minorHAnsi"/>
-        </w:rPr>
-        <w:t>Steffgen</w:t>
-      </w:r>
-      <w:proofErr w:type="spellEnd"/>
-      <w:r>
-        <w:rPr>
-          <w:rFonts w:ascii="Cambria" w:hAnsi="Cambria" w:cstheme="minorHAnsi"/>
-        </w:rPr>
-        <w:t xml:space="preserve">, 2014; Reno, Cialdini, &amp; Kallgren, 1993; Schultz, Nolan, Cialdini, Goldstein, &amp; </w:t>
-      </w:r>
-      <w:proofErr w:type="spellStart"/>
-      <w:r>
-        <w:rPr>
-          <w:rFonts w:ascii="Cambria" w:hAnsi="Cambria" w:cstheme="minorHAnsi"/>
-        </w:rPr>
-        <w:t>Griskevicius</w:t>
-      </w:r>
-      <w:proofErr w:type="spellEnd"/>
+        <w:t>, 2014; Reno, Cialdini, &amp; Kallgren, 1993; Schultz</w:t>
+      </w:r>
+      <w:r>
+        <w:rPr>
+          <w:rFonts w:ascii="Cambria" w:hAnsi="Cambria" w:cstheme="minorHAnsi"/>
+        </w:rPr>
+        <w:t xml:space="preserve"> et al.</w:t>
+      </w:r>
       <w:r>
         <w:rPr>
           <w:rFonts w:ascii="Cambria" w:hAnsi="Cambria" w:cstheme="minorHAnsi"/>
@@ -882,7 +876,7 @@
         </w:rPr>
         <w:t xml:space="preserve">, 2006). Norm interventions work by altering people’s perception of the norms that are endorsed by the people around them. </w:t>
       </w:r>
-      <w:commentRangeStart w:id="3"/>
+      <w:commentRangeStart w:id="2"/>
       <w:r>
         <w:rPr>
           <w:rFonts w:ascii="Cambria" w:hAnsi="Cambria" w:cstheme="minorHAnsi"/>
@@ -1105,7 +1099,7 @@
         </w:rPr>
         <w:t xml:space="preserve"> et al., 2007; Nolan et al., 2008; Schultz, 1999). </w:t>
       </w:r>
-      <w:commentRangeEnd w:id="3"/>
+      <w:commentRangeEnd w:id="2"/>
       <w:r>
         <w:rPr>
           <w:rStyle w:val="CommentReference"/>
@@ -1113,7 +1107,7 @@
           <w:sz w:val="22"/>
           <w:szCs w:val="22"/>
         </w:rPr>
-        <w:commentReference w:id="3"/>
+        <w:commentReference w:id="2"/>
       </w:r>
       <w:r>
         <w:rPr>
@@ -1213,20 +1207,20 @@
         <w:rPr>
           <w:rFonts w:ascii="Cambria" w:hAnsi="Cambria" w:cstheme="minorHAnsi"/>
         </w:rPr>
-        <w:t xml:space="preserve">nly 13 of 18 studies that manipulated descriptive norms, and only 3 of 9 studies that manipulated </w:t>
+        <w:t>nly 13 of 18 studies that manipulated descriptive norms, and only 3 of 9 studies that manipulated injunctive norms, produced significant changes in people’s pro-environmental behaviors</w:t>
+      </w:r>
+      <w:r>
+        <w:rPr>
+          <w:rFonts w:ascii="Cambria" w:hAnsi="Cambria" w:cstheme="minorHAnsi"/>
+        </w:rPr>
+        <w:t xml:space="preserve"> (Farrow et </w:t>
       </w:r>
       <w:r>
         <w:rPr>
           <w:rFonts w:ascii="Cambria" w:hAnsi="Cambria" w:cstheme="minorHAnsi"/>
         </w:rPr>
         <w:lastRenderedPageBreak/>
-        <w:t>injunctive norms, produced significant changes in people’s pro-environmental behaviors</w:t>
-      </w:r>
-      <w:r>
-        <w:rPr>
-          <w:rFonts w:ascii="Cambria" w:hAnsi="Cambria" w:cstheme="minorHAnsi"/>
-        </w:rPr>
-        <w:t xml:space="preserve"> (Farrow et al., 2017)</w:t>
+        <w:t>al., 2017)</w:t>
       </w:r>
       <w:r>
         <w:rPr>
@@ -1731,20 +1725,20 @@
         <w:rPr>
           <w:rFonts w:ascii="Cambria" w:hAnsi="Cambria" w:cstheme="minorHAnsi"/>
         </w:rPr>
-        <w:t xml:space="preserve">For example, there is great uncertainty regarding whether carbon capture technologies can scale quickly enough to remove the amounts of GHGs from the atmosphere that are needed to </w:t>
+        <w:t xml:space="preserve">For example, there is great uncertainty regarding whether carbon capture technologies can scale quickly enough to remove the amounts of GHGs from the atmosphere that are needed to reduce emissions to zero by 2050 </w:t>
+      </w:r>
+      <w:r>
+        <w:rPr>
+          <w:rFonts w:ascii="Cambria" w:hAnsi="Cambria" w:cstheme="minorHAnsi"/>
+        </w:rPr>
+        <w:t xml:space="preserve">(the current goal set by the Intergovernmental Panel on Climate </w:t>
       </w:r>
       <w:r>
         <w:rPr>
           <w:rFonts w:ascii="Cambria" w:hAnsi="Cambria" w:cstheme="minorHAnsi"/>
         </w:rPr>
         <w:lastRenderedPageBreak/>
-        <w:t xml:space="preserve">reduce emissions to zero by 2050 </w:t>
-      </w:r>
-      <w:r>
-        <w:rPr>
-          <w:rFonts w:ascii="Cambria" w:hAnsi="Cambria" w:cstheme="minorHAnsi"/>
-        </w:rPr>
-        <w:t xml:space="preserve">(the current goal set by the Intergovernmental Panel on Climate Change) </w:t>
+        <w:t xml:space="preserve">Change) </w:t>
       </w:r>
       <w:r>
         <w:rPr>
@@ -1882,7 +1876,19 @@
         <w:rPr>
           <w:rFonts w:ascii="Cambria" w:hAnsi="Cambria" w:cstheme="minorHAnsi"/>
         </w:rPr>
-        <w:t xml:space="preserve">, 2014). After all, corporations encourage overconsumption via marketing, and they are </w:t>
+        <w:t>, 201</w:t>
+      </w:r>
+      <w:r>
+        <w:rPr>
+          <w:rFonts w:ascii="Cambria" w:hAnsi="Cambria" w:cstheme="minorHAnsi"/>
+        </w:rPr>
+        <w:t>2</w:t>
+      </w:r>
+      <w:r>
+        <w:rPr>
+          <w:rFonts w:ascii="Cambria" w:hAnsi="Cambria" w:cstheme="minorHAnsi"/>
+        </w:rPr>
+        <w:t xml:space="preserve">). After all, corporations encourage overconsumption via marketing, and they are </w:t>
       </w:r>
       <w:r>
         <w:rPr>
@@ -1948,7 +1954,7 @@
         <w:rPr>
           <w:rFonts w:ascii="Cambria" w:hAnsi="Cambria" w:cstheme="minorHAnsi"/>
         </w:rPr>
-        <w:t>. However, our high-consumption lifestyles make corporations’ current infrastructures very profitable (US Census Bureau, 2022)</w:t>
+        <w:t>. However, our high-consumption lifestyles make corporations’ current infrastructures very profitable</w:t>
       </w:r>
       <w:r>
         <w:rPr>
@@ -2090,26 +2096,26 @@
         <w:rPr>
           <w:rFonts w:ascii="Cambria" w:hAnsi="Cambria" w:cstheme="minorHAnsi"/>
         </w:rPr>
-        <w:t xml:space="preserve"> their </w:t>
+        <w:t xml:space="preserve"> their consumption in order to reduce GHG emissions, this </w:t>
+      </w:r>
+      <w:r>
+        <w:rPr>
+          <w:rFonts w:ascii="Cambria" w:hAnsi="Cambria" w:cstheme="minorHAnsi"/>
+        </w:rPr>
+        <w:t>could</w:t>
+      </w:r>
+      <w:r>
+        <w:rPr>
+          <w:rFonts w:ascii="Cambria" w:hAnsi="Cambria" w:cstheme="minorHAnsi"/>
+        </w:rPr>
+        <w:t xml:space="preserve"> provide the financial incentive that </w:t>
       </w:r>
       <w:r>
         <w:rPr>
           <w:rFonts w:ascii="Cambria" w:hAnsi="Cambria" w:cstheme="minorHAnsi"/>
         </w:rPr>
         <w:lastRenderedPageBreak/>
-        <w:t xml:space="preserve">consumption in order to reduce GHG emissions, this </w:t>
-      </w:r>
-      <w:r>
-        <w:rPr>
-          <w:rFonts w:ascii="Cambria" w:hAnsi="Cambria" w:cstheme="minorHAnsi"/>
-        </w:rPr>
-        <w:t>could</w:t>
-      </w:r>
-      <w:r>
-        <w:rPr>
-          <w:rFonts w:ascii="Cambria" w:hAnsi="Cambria" w:cstheme="minorHAnsi"/>
-        </w:rPr>
-        <w:t xml:space="preserve"> provide the financial incentive that companies need to be motivated to decarbonize their supply chains. </w:t>
+        <w:t xml:space="preserve">companies need to be motivated to decarbonize their supply chains. </w:t>
       </w:r>
       <w:r>
         <w:rPr>
@@ -2577,14 +2583,14 @@
         </w:rPr>
         <w:t xml:space="preserve">In a </w:t>
       </w:r>
-      <w:commentRangeStart w:id="4"/>
+      <w:commentRangeStart w:id="3"/>
       <w:r>
         <w:rPr>
           <w:rFonts w:ascii="Cambria" w:hAnsi="Cambria" w:cstheme="minorHAnsi"/>
         </w:rPr>
         <w:t>review</w:t>
       </w:r>
-      <w:commentRangeEnd w:id="4"/>
+      <w:commentRangeEnd w:id="3"/>
       <w:r>
         <w:rPr>
           <w:rStyle w:val="CommentReference"/>
@@ -2592,7 +2598,7 @@
           <w:sz w:val="22"/>
           <w:szCs w:val="22"/>
         </w:rPr>
-        <w:commentReference w:id="4"/>
+        <w:commentReference w:id="3"/>
       </w:r>
       <w:r>
         <w:rPr>
@@ -2682,14 +2688,14 @@
         </w:rPr>
         <w:t xml:space="preserve">This shared characteristic is worth noting as a potential area for improvement because more types of norms exist beyond just descriptive and injunctive norms. Different types of norms have </w:t>
       </w:r>
-      <w:commentRangeStart w:id="5"/>
+      <w:commentRangeStart w:id="4"/>
       <w:r>
         <w:rPr>
           <w:rFonts w:ascii="Cambria" w:hAnsi="Cambria" w:cstheme="minorHAnsi"/>
         </w:rPr>
         <w:t>different</w:t>
       </w:r>
-      <w:commentRangeEnd w:id="5"/>
+      <w:commentRangeEnd w:id="4"/>
       <w:r>
         <w:rPr>
           <w:rStyle w:val="CommentReference"/>
@@ -2697,7 +2703,7 @@
           <w:sz w:val="22"/>
           <w:szCs w:val="22"/>
         </w:rPr>
-        <w:commentReference w:id="5"/>
+        <w:commentReference w:id="4"/>
       </w:r>
       <w:r>
         <w:rPr>
@@ -2747,14 +2753,14 @@
         </w:rPr>
         <w:t xml:space="preserve">, &amp; Mertens, 2020). Descriptive norms were more consistently related to pro-environmental outcomes than </w:t>
       </w:r>
-      <w:commentRangeStart w:id="6"/>
+      <w:commentRangeStart w:id="5"/>
       <w:r>
         <w:rPr>
           <w:rFonts w:ascii="Cambria" w:hAnsi="Cambria" w:cstheme="minorHAnsi"/>
         </w:rPr>
         <w:t>injunctive</w:t>
       </w:r>
-      <w:commentRangeEnd w:id="6"/>
+      <w:commentRangeEnd w:id="5"/>
       <w:r>
         <w:rPr>
           <w:rStyle w:val="CommentReference"/>
@@ -2762,7 +2768,7 @@
           <w:sz w:val="22"/>
           <w:szCs w:val="22"/>
         </w:rPr>
-        <w:commentReference w:id="6"/>
+        <w:commentReference w:id="5"/>
       </w:r>
       <w:r>
         <w:rPr>
@@ -2887,14 +2893,14 @@
         <w:lastRenderedPageBreak/>
         <w:t xml:space="preserve">pro-environmental goals. This is called pro-environmental framing. For example, in a study attempting to promote towel reuse among hotel guests, the descriptive norm message read, “Join your fellow guests </w:t>
       </w:r>
-      <w:commentRangeStart w:id="7"/>
+      <w:commentRangeStart w:id="6"/>
       <w:r>
         <w:rPr>
           <w:rFonts w:ascii="Cambria" w:hAnsi="Cambria" w:cstheme="minorHAnsi"/>
         </w:rPr>
         <w:t>in</w:t>
       </w:r>
-      <w:commentRangeEnd w:id="7"/>
+      <w:commentRangeEnd w:id="6"/>
       <w:r>
         <w:rPr>
           <w:rStyle w:val="CommentReference"/>
@@ -2902,27 +2908,25 @@
           <w:sz w:val="22"/>
           <w:szCs w:val="22"/>
         </w:rPr>
-        <w:commentReference w:id="7"/>
-      </w:r>
-      <w:r>
-        <w:rPr>
-          <w:rFonts w:ascii="Cambria" w:hAnsi="Cambria" w:cstheme="minorHAnsi"/>
-        </w:rPr>
-        <w:t xml:space="preserve"> helping to save the environment. Almost 75% of guests who are asked to participate in our new resource savings program do help by using their towels more than once” (Goldstein et al., 2008).  In a study aimed at reducing plastic bag usage in supermarkets, grocery patrons read an injunctive norm message that said, “Shoppers in this store believe that re-using shopping bags is a worthwhile way to help the environment. Please continue to re-use your bags” (de Groot, </w:t>
-      </w:r>
-      <w:proofErr w:type="spellStart"/>
-      <w:r>
-        <w:rPr>
-          <w:rFonts w:ascii="Cambria" w:hAnsi="Cambria" w:cstheme="minorHAnsi"/>
-        </w:rPr>
-        <w:t>Abrahamse</w:t>
-      </w:r>
-      <w:proofErr w:type="spellEnd"/>
-      <w:r>
-        <w:rPr>
-          <w:rFonts w:ascii="Cambria" w:hAnsi="Cambria" w:cstheme="minorHAnsi"/>
-        </w:rPr>
-        <w:t xml:space="preserve">, &amp; Jones, 2013). </w:t>
+        <w:commentReference w:id="6"/>
+      </w:r>
+      <w:r>
+        <w:rPr>
+          <w:rFonts w:ascii="Cambria" w:hAnsi="Cambria" w:cstheme="minorHAnsi"/>
+        </w:rPr>
+        <w:t xml:space="preserve"> helping to save the environment. Almost 75% of guests who are asked to participate in our new resource savings program do help by using their towels more than once” (Goldstein et al., 2008).  In a study aimed at reducing plastic bag usage in supermarkets, grocery patrons read an injunctive norm message that said, “Shoppers in this store believe that re-using shopping bags is a worthwhile way to help the environment. Please continue to re-use your bags” (de Groot</w:t>
+      </w:r>
+      <w:r>
+        <w:rPr>
+          <w:rFonts w:ascii="Cambria" w:hAnsi="Cambria" w:cstheme="minorHAnsi"/>
+        </w:rPr>
+        <w:t xml:space="preserve"> et al.</w:t>
+      </w:r>
+      <w:r>
+        <w:rPr>
+          <w:rFonts w:ascii="Cambria" w:hAnsi="Cambria" w:cstheme="minorHAnsi"/>
+        </w:rPr>
+        <w:t xml:space="preserve">, 2013). </w:t>
       </w:r>
     </w:p>
     <w:p>
@@ -2980,7 +2984,7 @@
         </w:rPr>
         <w:t xml:space="preserve"> included, it is likely that pro-environmental practices are generally interpreted as behaviors that require some degree of self-sacrifice for the sake of the group or the environment. </w:t>
       </w:r>
-      <w:commentRangeStart w:id="8"/>
+      <w:commentRangeStart w:id="7"/>
       <w:r>
         <w:rPr>
           <w:rFonts w:ascii="Cambria" w:hAnsi="Cambria" w:cstheme="minorHAnsi"/>
@@ -3137,7 +3141,7 @@
         </w:rPr>
         <w:t xml:space="preserve"> et al., 2004)</w:t>
       </w:r>
-      <w:commentRangeEnd w:id="8"/>
+      <w:commentRangeEnd w:id="7"/>
       <w:r>
         <w:rPr>
           <w:rStyle w:val="CommentReference"/>
@@ -3145,7 +3149,7 @@
           <w:sz w:val="22"/>
           <w:szCs w:val="22"/>
         </w:rPr>
-        <w:commentReference w:id="8"/>
+        <w:commentReference w:id="7"/>
       </w:r>
       <w:r>
         <w:rPr>
@@ -3163,7 +3167,7 @@
           <w:rFonts w:ascii="Cambria" w:hAnsi="Cambria" w:cstheme="minorHAnsi"/>
         </w:rPr>
       </w:pPr>
-      <w:commentRangeStart w:id="9"/>
+      <w:commentRangeStart w:id="8"/>
       <w:r>
         <w:rPr>
           <w:rFonts w:ascii="Cambria" w:hAnsi="Cambria" w:cstheme="minorHAnsi"/>
@@ -3301,7 +3305,7 @@
         </w:rPr>
         <w:t xml:space="preserve"> values</w:t>
       </w:r>
-      <w:commentRangeEnd w:id="9"/>
+      <w:commentRangeEnd w:id="8"/>
       <w:r>
         <w:rPr>
           <w:rStyle w:val="CommentReference"/>
@@ -3309,7 +3313,7 @@
           <w:sz w:val="22"/>
           <w:szCs w:val="22"/>
         </w:rPr>
-        <w:commentReference w:id="9"/>
+        <w:commentReference w:id="8"/>
       </w:r>
       <w:r>
         <w:rPr>
@@ -3488,14 +3492,14 @@
         </w:rPr>
         <w:t xml:space="preserve">recycle, like that recycling is seen as confusing and inconvenient (Roy, Berry, &amp; Dempster, 2022), or an attempt to explain how adopting a recycling habit addresses these existing concerns. </w:t>
       </w:r>
-      <w:commentRangeStart w:id="10"/>
+      <w:commentRangeStart w:id="9"/>
       <w:r>
         <w:rPr>
           <w:rFonts w:ascii="Cambria" w:hAnsi="Cambria" w:cstheme="minorHAnsi"/>
         </w:rPr>
         <w:t xml:space="preserve">This is consistent across the methodologies used in many norm-intervention studies </w:t>
       </w:r>
-      <w:commentRangeEnd w:id="10"/>
+      <w:commentRangeEnd w:id="9"/>
       <w:r>
         <w:rPr>
           <w:rStyle w:val="CommentReference"/>
@@ -3503,7 +3507,7 @@
           <w:sz w:val="22"/>
           <w:szCs w:val="22"/>
         </w:rPr>
-        <w:commentReference w:id="10"/>
+        <w:commentReference w:id="9"/>
       </w:r>
       <w:r>
         <w:rPr>
@@ -3523,7 +3527,19 @@
         <w:rPr>
           <w:rFonts w:ascii="Cambria" w:hAnsi="Cambria" w:cstheme="minorHAnsi"/>
         </w:rPr>
-        <w:t xml:space="preserve">, 2009; </w:t>
+        <w:t xml:space="preserve">, </w:t>
+      </w:r>
+      <w:r>
+        <w:rPr>
+          <w:rFonts w:ascii="Cambria" w:hAnsi="Cambria" w:cstheme="minorHAnsi"/>
+        </w:rPr>
+        <w:t>2011</w:t>
+      </w:r>
+      <w:r>
+        <w:rPr>
+          <w:rFonts w:ascii="Cambria" w:hAnsi="Cambria" w:cstheme="minorHAnsi"/>
+        </w:rPr>
+        <w:t xml:space="preserve">; </w:t>
       </w:r>
       <w:proofErr w:type="spellStart"/>
       <w:r>
@@ -3537,7 +3553,31 @@
         <w:rPr>
           <w:rFonts w:ascii="Cambria" w:hAnsi="Cambria" w:cstheme="minorHAnsi"/>
         </w:rPr>
-        <w:t xml:space="preserve"> &amp; Schlueter, 2014; Carrico &amp; Riemer, 2011; Cialdini et al., 2006; Costa &amp; Kahn, 2013; de Groot et al., 2013; Ferraro, Miranda, &amp; Price, 2011; Goldstein et al., 2008; </w:t>
+        <w:t xml:space="preserve"> &amp; </w:t>
+      </w:r>
+      <w:r>
+        <w:rPr>
+          <w:rFonts w:ascii="Cambria" w:eastAsia="Times New Roman" w:hAnsi="Cambria" w:cs="Times New Roman"/>
+        </w:rPr>
+        <w:t>Schlüter</w:t>
+      </w:r>
+      <w:r>
+        <w:rPr>
+          <w:rFonts w:ascii="Cambria" w:hAnsi="Cambria" w:cstheme="minorHAnsi"/>
+        </w:rPr>
+        <w:t>, 2014; Carrico &amp; Riemer, 2011; Cialdini et al., 2006; Costa &amp; Kahn, 2013; de Groot et al., 2013; Ferraro</w:t>
+      </w:r>
+      <w:r>
+        <w:rPr>
+          <w:rFonts w:ascii="Cambria" w:hAnsi="Cambria" w:cstheme="minorHAnsi"/>
+        </w:rPr>
+        <w:t xml:space="preserve"> et al.</w:t>
+      </w:r>
+      <w:r>
+        <w:rPr>
+          <w:rFonts w:ascii="Cambria" w:hAnsi="Cambria" w:cstheme="minorHAnsi"/>
+        </w:rPr>
+        <w:t xml:space="preserve">, 2011; Goldstein et al., 2008; </w:t>
       </w:r>
       <w:proofErr w:type="spellStart"/>
       <w:r>
@@ -3591,14 +3631,14 @@
         </w:rPr>
         <w:t xml:space="preserve">decreased </w:t>
       </w:r>
-      <w:commentRangeStart w:id="11"/>
+      <w:commentRangeStart w:id="10"/>
       <w:r>
         <w:rPr>
           <w:rFonts w:ascii="Cambria" w:hAnsi="Cambria" w:cstheme="minorHAnsi"/>
         </w:rPr>
         <w:t>intentions</w:t>
       </w:r>
-      <w:commentRangeEnd w:id="11"/>
+      <w:commentRangeEnd w:id="10"/>
       <w:r>
         <w:rPr>
           <w:rStyle w:val="CommentReference"/>
@@ -3606,7 +3646,7 @@
           <w:sz w:val="22"/>
           <w:szCs w:val="22"/>
         </w:rPr>
-        <w:commentReference w:id="11"/>
+        <w:commentReference w:id="10"/>
       </w:r>
       <w:r>
         <w:rPr>
@@ -3628,14 +3668,14 @@
         <w:rPr>
           <w:rFonts w:ascii="Cambria" w:hAnsi="Cambria" w:cstheme="minorHAnsi"/>
         </w:rPr>
-        <w:t xml:space="preserve">Additionally, even among people who are willing to balance the needs of their group with personal desires, exposure to current norm interventions could be creating competing internal motivations. On the one hand, people may be motivated to adopt a pro-environmental behavior to conform with prevailing group norms, but on the other, they could still desire the benefits of </w:t>
+        <w:t xml:space="preserve">Additionally, even among people who are willing to balance the needs of their group with personal desires, exposure to current norm interventions could be creating competing internal motivations. On the one hand, people may be motivated to adopt a pro-environmental behavior to conform with prevailing group norms, but on the other, they could still desire the benefits of engaging in environmentally unfriendly habits. For example, two qualitative studies investigated </w:t>
       </w:r>
       <w:r>
         <w:rPr>
           <w:rFonts w:ascii="Cambria" w:hAnsi="Cambria" w:cstheme="minorHAnsi"/>
         </w:rPr>
         <w:lastRenderedPageBreak/>
-        <w:t xml:space="preserve">engaging in environmentally unfriendly habits. For example, two qualitative studies investigated people’s perception of what barriers prevent them from engaging in more </w:t>
+        <w:t xml:space="preserve">people’s perception of what barriers prevent them from engaging in more </w:t>
       </w:r>
       <w:proofErr w:type="gramStart"/>
       <w:r>
@@ -4066,14 +4106,20 @@
         <w:rPr>
           <w:rFonts w:ascii="Cambria" w:hAnsi="Cambria" w:cstheme="minorHAnsi"/>
         </w:rPr>
+        <w:t xml:space="preserve">To develop these conditions, </w:t>
+      </w:r>
+      <w:r>
+        <w:rPr>
+          <w:rFonts w:ascii="Cambria" w:hAnsi="Cambria" w:cstheme="minorHAnsi"/>
+        </w:rPr>
+        <w:t xml:space="preserve">I first established a definition of norms based on definitions that have been used in psychology and sociology. In psychology, norms have been defined as </w:t>
+      </w:r>
+      <w:r>
+        <w:rPr>
+          <w:rFonts w:ascii="Cambria" w:hAnsi="Cambria" w:cstheme="minorHAnsi"/>
+        </w:rPr>
         <w:lastRenderedPageBreak/>
-        <w:t xml:space="preserve">To develop these conditions, </w:t>
-      </w:r>
-      <w:r>
-        <w:rPr>
-          <w:rFonts w:ascii="Cambria" w:hAnsi="Cambria" w:cstheme="minorHAnsi"/>
-        </w:rPr>
-        <w:t xml:space="preserve">I first established a definition of norms based on definitions that have been used in psychology and sociology. In psychology, norms have been defined as people’s perception of which behaviors are typical or desirable in a particular situation in their group (Miller &amp; Prentice, 1996) and as behavioral rules which guide and/or constrain people’s social behaviors (Cialdini &amp; </w:t>
+        <w:t xml:space="preserve">people’s perception of which behaviors are typical or desirable in a particular situation in their group (Miller &amp; Prentice, 1996) and as behavioral rules which guide and/or constrain people’s social behaviors (Cialdini &amp; </w:t>
       </w:r>
       <w:proofErr w:type="spellStart"/>
       <w:r>
@@ -4127,7 +4173,19 @@
         <w:rPr>
           <w:rFonts w:ascii="Cambria" w:hAnsi="Cambria" w:cstheme="minorHAnsi"/>
         </w:rPr>
-        <w:t xml:space="preserve">, 2007). Based on this previous work, the definition of norms that I am using is </w:t>
+        <w:t>, 200</w:t>
+      </w:r>
+      <w:r>
+        <w:rPr>
+          <w:rFonts w:ascii="Cambria" w:hAnsi="Cambria" w:cstheme="minorHAnsi"/>
+        </w:rPr>
+        <w:t>6</w:t>
+      </w:r>
+      <w:r>
+        <w:rPr>
+          <w:rFonts w:ascii="Cambria" w:hAnsi="Cambria" w:cstheme="minorHAnsi"/>
+        </w:rPr>
+        <w:t xml:space="preserve">). Based on this previous work, the definition of norms that I am using is </w:t>
       </w:r>
       <w:r>
         <w:rPr>
@@ -4329,28 +4387,28 @@
         <w:rPr>
           <w:rFonts w:ascii="Cambria" w:hAnsi="Cambria" w:cstheme="minorHAnsi"/>
         </w:rPr>
-        <w:t xml:space="preserve">, 2006). People conform with a descriptive norm when they expect a </w:t>
+        <w:t xml:space="preserve">, 2006). People conform with a descriptive norm when they expect a majority of other people to also conform and when they </w:t>
+      </w:r>
+      <w:proofErr w:type="gramStart"/>
+      <w:r>
+        <w:rPr>
+          <w:rFonts w:ascii="Cambria" w:hAnsi="Cambria" w:cstheme="minorHAnsi"/>
+        </w:rPr>
+        <w:t>have a preference for</w:t>
+      </w:r>
+      <w:proofErr w:type="gramEnd"/>
+      <w:r>
+        <w:rPr>
+          <w:rFonts w:ascii="Cambria" w:hAnsi="Cambria" w:cstheme="minorHAnsi"/>
+        </w:rPr>
+        <w:t xml:space="preserve"> behaving in a way that is perceived as normal or effective. For example, new clothing fashions can be seen as </w:t>
       </w:r>
       <w:r>
         <w:rPr>
           <w:rFonts w:ascii="Cambria" w:hAnsi="Cambria" w:cstheme="minorHAnsi"/>
         </w:rPr>
         <w:lastRenderedPageBreak/>
-        <w:t xml:space="preserve">majority of other people to also conform and when they </w:t>
-      </w:r>
-      <w:proofErr w:type="gramStart"/>
-      <w:r>
-        <w:rPr>
-          <w:rFonts w:ascii="Cambria" w:hAnsi="Cambria" w:cstheme="minorHAnsi"/>
-        </w:rPr>
-        <w:t>have a preference for</w:t>
-      </w:r>
-      <w:proofErr w:type="gramEnd"/>
-      <w:r>
-        <w:rPr>
-          <w:rFonts w:ascii="Cambria" w:hAnsi="Cambria" w:cstheme="minorHAnsi"/>
-        </w:rPr>
-        <w:t xml:space="preserve"> behaving in a way that is perceived as normal or effective. For example, new clothing fashions can be seen as descriptive norms. People may begin wearing a new type of clothing if they see that a sufficient number of other people are wearing the new clothing type and if they prefer to wear clothing that is seen by others as normal or fashionable. This overlaps with Cialdini &amp; Goldstein’s (2004) rationale that people conform their behavior to match descriptive norms because they perceive this behavior as being effective or well-adapted to a given situation.  </w:t>
+        <w:t xml:space="preserve">descriptive norms. People may begin wearing a new type of clothing if they see that a sufficient number of other people are wearing the new clothing type and if they prefer to wear clothing that is seen by others as normal or fashionable. This overlaps with Cialdini &amp; Goldstein’s (2004) rationale that people conform their behavior to match descriptive norms because they perceive this behavior as being effective or well-adapted to a given situation.  </w:t>
       </w:r>
     </w:p>
     <w:p>
@@ -4439,28 +4497,28 @@
         <w:rPr>
           <w:rFonts w:ascii="Cambria" w:hAnsi="Cambria" w:cstheme="minorHAnsi"/>
         </w:rPr>
-        <w:t xml:space="preserve">one to comply with </w:t>
+        <w:t>one to comply with (</w:t>
+      </w:r>
+      <w:proofErr w:type="spellStart"/>
+      <w:r>
+        <w:rPr>
+          <w:rFonts w:ascii="Cambria" w:hAnsi="Cambria" w:cstheme="minorHAnsi"/>
+        </w:rPr>
+        <w:t>Bicchieri</w:t>
+      </w:r>
+      <w:proofErr w:type="spellEnd"/>
+      <w:r>
+        <w:rPr>
+          <w:rFonts w:ascii="Cambria" w:hAnsi="Cambria" w:cstheme="minorHAnsi"/>
+        </w:rPr>
+        <w:t xml:space="preserve">, 2006). This is different from conventions which do not include beliefs that others strongly prefer that one comply with the norm. With conventions, there is just an expectation that </w:t>
       </w:r>
       <w:r>
         <w:rPr>
           <w:rFonts w:ascii="Cambria" w:hAnsi="Cambria" w:cstheme="minorHAnsi"/>
         </w:rPr>
         <w:lastRenderedPageBreak/>
-        <w:t>(</w:t>
-      </w:r>
-      <w:proofErr w:type="spellStart"/>
-      <w:r>
-        <w:rPr>
-          <w:rFonts w:ascii="Cambria" w:hAnsi="Cambria" w:cstheme="minorHAnsi"/>
-        </w:rPr>
-        <w:t>Bicchieri</w:t>
-      </w:r>
-      <w:proofErr w:type="spellEnd"/>
-      <w:r>
-        <w:rPr>
-          <w:rFonts w:ascii="Cambria" w:hAnsi="Cambria" w:cstheme="minorHAnsi"/>
-        </w:rPr>
-        <w:t xml:space="preserve">, 2006). This is different from conventions which do not include beliefs that others strongly prefer that one comply with the norm. With conventions, there is just an expectation that whoever is interested in coordinating with others during a particular type of interaction will follow the conventions that have been established for doing so. However, social norms are behavioral rules people follow </w:t>
+        <w:t xml:space="preserve">whoever is interested in coordinating with others during a particular type of interaction will follow the conventions that have been established for doing so. However, social norms are behavioral rules people follow </w:t>
       </w:r>
       <w:r>
         <w:rPr>
@@ -4636,7 +4694,23 @@
           <w:rFonts w:ascii="Cambria" w:hAnsi="Cambria" w:cstheme="minorHAnsi"/>
           <w:iCs/>
         </w:rPr>
-        <w:t xml:space="preserve"> the behavior as right or wrong). There are many behavioral rules that are justified based on judgments about the morality of the behavior in question. For example, a moral norm exists against causing harm to others in many societies, as does a moral norm against engaging in homosexual behaviors (though there is greater variability between societies in the existence of a </w:t>
+        <w:t xml:space="preserve"> the behavior as right or wrong). There are many behavioral rules that are justified based on judgments about the morality of the behavior in question. For example, a moral norm exists against causing harm to others in many societies, as does a moral norm against engaging in homosexual behaviors (though there is greater variability between societies in the existence of a moral norm for the latter compared to the former) (</w:t>
+      </w:r>
+      <w:proofErr w:type="spellStart"/>
+      <w:r>
+        <w:rPr>
+          <w:rFonts w:ascii="Cambria" w:hAnsi="Cambria" w:cstheme="minorHAnsi"/>
+          <w:iCs/>
+        </w:rPr>
+        <w:t>Vauclair</w:t>
+      </w:r>
+      <w:proofErr w:type="spellEnd"/>
+      <w:r>
+        <w:rPr>
+          <w:rFonts w:ascii="Cambria" w:hAnsi="Cambria" w:cstheme="minorHAnsi"/>
+          <w:iCs/>
+        </w:rPr>
+        <w:t xml:space="preserve"> &amp; Fischer, 2011). These rules carry a different weight and influence over people’s behaviors because they are moralized. Since </w:t>
       </w:r>
       <w:r>
         <w:rPr>
@@ -4644,23 +4718,7 @@
           <w:iCs/>
         </w:rPr>
         <w:lastRenderedPageBreak/>
-        <w:t>moral norm for the latter compared to the former) (</w:t>
-      </w:r>
-      <w:proofErr w:type="spellStart"/>
-      <w:r>
-        <w:rPr>
-          <w:rFonts w:ascii="Cambria" w:hAnsi="Cambria" w:cstheme="minorHAnsi"/>
-          <w:iCs/>
-        </w:rPr>
-        <w:t>Vauclair</w:t>
-      </w:r>
-      <w:proofErr w:type="spellEnd"/>
-      <w:r>
-        <w:rPr>
-          <w:rFonts w:ascii="Cambria" w:hAnsi="Cambria" w:cstheme="minorHAnsi"/>
-          <w:iCs/>
-        </w:rPr>
-        <w:t xml:space="preserve"> &amp; Fischer, 2011). These rules carry a different weight and influence over people’s behaviors because they are moralized. Since individuals’ justification for the behavioral rule is that the behavior in question is itself morally right or wrong, people who consider violating the moral norm may anticipate experiencing extreme guilt, and this emotion plays a part in sustaining people’s compliance with the norm (</w:t>
+        <w:t>individuals’ justification for the behavioral rule is that the behavior in question is itself morally right or wrong, people who consider violating the moral norm may anticipate experiencing extreme guilt, and this emotion plays a part in sustaining people’s compliance with the norm (</w:t>
       </w:r>
       <w:proofErr w:type="spellStart"/>
       <w:r>
@@ -5130,50 +5188,64 @@
           <w:rFonts w:ascii="Cambria" w:hAnsi="Cambria" w:cstheme="minorHAnsi"/>
           <w:iCs/>
         </w:rPr>
+        <w:t xml:space="preserve">In the current project, preliminary study 1 was conducted to examine whether there is empirical evidence for the existence of each of these norm constructs. </w:t>
+      </w:r>
+      <w:r>
+        <w:rPr>
+          <w:rFonts w:ascii="Cambria" w:hAnsi="Cambria" w:cstheme="minorHAnsi"/>
+          <w:iCs/>
+        </w:rPr>
+        <w:t>Participants</w:t>
+      </w:r>
+      <w:r>
+        <w:rPr>
+          <w:rFonts w:ascii="Cambria" w:hAnsi="Cambria" w:cstheme="minorHAnsi"/>
+          <w:iCs/>
+        </w:rPr>
+        <w:t xml:space="preserve"> </w:t>
+      </w:r>
+      <w:r>
+        <w:rPr>
+          <w:rFonts w:ascii="Cambria" w:hAnsi="Cambria" w:cstheme="minorHAnsi"/>
+          <w:iCs/>
+        </w:rPr>
+        <w:t xml:space="preserve">were </w:t>
+      </w:r>
+      <w:r>
+        <w:rPr>
+          <w:rFonts w:ascii="Cambria" w:hAnsi="Cambria" w:cstheme="minorHAnsi"/>
+          <w:iCs/>
+        </w:rPr>
+        <w:t>asked</w:t>
+      </w:r>
+      <w:r>
+        <w:rPr>
+          <w:rFonts w:ascii="Cambria" w:hAnsi="Cambria" w:cstheme="minorHAnsi"/>
+          <w:bCs/>
+        </w:rPr>
+        <w:t xml:space="preserve"> a </w:t>
+      </w:r>
+      <w:r>
+        <w:rPr>
+          <w:rFonts w:ascii="Cambria" w:hAnsi="Cambria" w:cstheme="minorHAnsi"/>
+          <w:bCs/>
+        </w:rPr>
         <w:lastRenderedPageBreak/>
-        <w:t xml:space="preserve">In the current project, preliminary study 1 was conducted to examine whether there is empirical evidence for the existence of each of these norm constructs. </w:t>
-      </w:r>
-      <w:r>
-        <w:rPr>
-          <w:rFonts w:ascii="Cambria" w:hAnsi="Cambria" w:cstheme="minorHAnsi"/>
-          <w:iCs/>
-        </w:rPr>
-        <w:t>Participants</w:t>
-      </w:r>
-      <w:r>
-        <w:rPr>
-          <w:rFonts w:ascii="Cambria" w:hAnsi="Cambria" w:cstheme="minorHAnsi"/>
-          <w:iCs/>
-        </w:rPr>
-        <w:t xml:space="preserve"> </w:t>
-      </w:r>
-      <w:r>
-        <w:rPr>
-          <w:rFonts w:ascii="Cambria" w:hAnsi="Cambria" w:cstheme="minorHAnsi"/>
-          <w:iCs/>
-        </w:rPr>
-        <w:t xml:space="preserve">were </w:t>
-      </w:r>
-      <w:r>
-        <w:rPr>
-          <w:rFonts w:ascii="Cambria" w:hAnsi="Cambria" w:cstheme="minorHAnsi"/>
-          <w:iCs/>
-        </w:rPr>
-        <w:t>asked</w:t>
+        <w:t xml:space="preserve">series of statements assessing the degree to which each of these normative constructs (descriptive norms, conventions, social norms, moral norms) applied to a recent consumption activity that they engaged in. </w:t>
       </w:r>
       <w:r>
         <w:rPr>
           <w:rFonts w:ascii="Cambria" w:hAnsi="Cambria" w:cstheme="minorHAnsi"/>
           <w:bCs/>
         </w:rPr>
-        <w:t xml:space="preserve"> a series of statements assessing the degree to which each of these normative constructs (descriptive norms, conventions, social norms, moral norms) applied to a recent consumption activity that they engaged in. </w:t>
+        <w:t>A f</w:t>
       </w:r>
       <w:r>
         <w:rPr>
           <w:rFonts w:ascii="Cambria" w:hAnsi="Cambria" w:cstheme="minorHAnsi"/>
           <w:bCs/>
         </w:rPr>
-        <w:t>Factor analysis was</w:t>
+        <w:t>actor analysis was</w:t>
       </w:r>
       <w:r>
         <w:rPr>
@@ -5640,14 +5712,14 @@
         <w:rPr>
           <w:rFonts w:ascii="Cambria" w:hAnsi="Cambria" w:cstheme="minorHAnsi"/>
         </w:rPr>
-        <w:t xml:space="preserve">Past research has shown that people’s motivation to </w:t>
+        <w:t xml:space="preserve">Past research has shown that people’s motivation to consume is associated with their desire to achieve important social goals. For example, people associate increased consumption and materialism with their desires to be accepted by their peers </w:t>
       </w:r>
       <w:r>
         <w:rPr>
           <w:rFonts w:ascii="Cambria" w:hAnsi="Cambria" w:cstheme="minorHAnsi"/>
         </w:rPr>
         <w:lastRenderedPageBreak/>
-        <w:t xml:space="preserve">consume is associated with their desire to achieve important social goals. For example, people associate increased consumption and materialism with their desires to be accepted by their peers (Banerjee &amp; Dittmar, 2008; Jiang et al., 2015), to avoid social punishment (Isaksen &amp; Roper, 2012; Wooten, 2006), and to gain or display status (Millan &amp; Mittal, 2017; </w:t>
+        <w:t xml:space="preserve">(Banerjee &amp; Dittmar, 2008; Jiang et al., 2015), to avoid social punishment (Isaksen &amp; Roper, 2012; Wooten, 2006), and to gain or display status (Millan &amp; Mittal, 2017; </w:t>
       </w:r>
       <w:proofErr w:type="spellStart"/>
       <w:r>
@@ -5707,7 +5779,7 @@
         </w:rPr>
         <w:t xml:space="preserve">, or owning a gas versus an electric car), college students are more likely to be able to regularly engage in clothing consumption. </w:t>
       </w:r>
-      <w:commentRangeStart w:id="12"/>
+      <w:commentRangeStart w:id="11"/>
       <w:r>
         <w:rPr>
           <w:rFonts w:ascii="Cambria" w:hAnsi="Cambria" w:cstheme="minorHAnsi"/>
@@ -5729,7 +5801,7 @@
         </w:rPr>
         <w:t xml:space="preserve"> impacts on the environment, including its contribution to GHG emissions </w:t>
       </w:r>
-      <w:commentRangeEnd w:id="12"/>
+      <w:commentRangeEnd w:id="11"/>
       <w:r>
         <w:rPr>
           <w:rStyle w:val="CommentReference"/>
@@ -5737,14 +5809,14 @@
           <w:sz w:val="22"/>
           <w:szCs w:val="22"/>
         </w:rPr>
-        <w:commentReference w:id="12"/>
-      </w:r>
-      <w:r>
-        <w:rPr>
-          <w:rFonts w:ascii="Cambria" w:hAnsi="Cambria" w:cstheme="minorHAnsi"/>
-          <w:iCs/>
-        </w:rPr>
-        <w:t xml:space="preserve">(Choudhury, 2014; </w:t>
+        <w:commentReference w:id="11"/>
+      </w:r>
+      <w:r>
+        <w:rPr>
+          <w:rFonts w:ascii="Cambria" w:hAnsi="Cambria" w:cstheme="minorHAnsi"/>
+          <w:iCs/>
+        </w:rPr>
+        <w:t>(</w:t>
       </w:r>
       <w:proofErr w:type="spellStart"/>
       <w:r>
@@ -5776,7 +5848,28 @@
           <w:rFonts w:ascii="Cambria" w:hAnsi="Cambria" w:cstheme="minorHAnsi"/>
           <w:iCs/>
         </w:rPr>
-        <w:t xml:space="preserve"> et al., 2020).</w:t>
+        <w:t xml:space="preserve"> et al., 2020</w:t>
+      </w:r>
+      <w:r>
+        <w:rPr>
+          <w:rFonts w:ascii="Cambria" w:hAnsi="Cambria" w:cstheme="minorHAnsi"/>
+          <w:iCs/>
+        </w:rPr>
+        <w:t xml:space="preserve">; Roy </w:t>
+      </w:r>
+      <w:r>
+        <w:rPr>
+          <w:rFonts w:ascii="Cambria" w:hAnsi="Cambria" w:cstheme="minorHAnsi"/>
+          <w:iCs/>
+        </w:rPr>
+        <w:t>Choudhury, 2014</w:t>
+      </w:r>
+      <w:r>
+        <w:rPr>
+          <w:rFonts w:ascii="Cambria" w:hAnsi="Cambria" w:cstheme="minorHAnsi"/>
+          <w:iCs/>
+        </w:rPr>
+        <w:t>).</w:t>
       </w:r>
     </w:p>
     <w:p>
@@ -5859,7 +5952,6 @@
           <w:bCs/>
           <w:iCs/>
         </w:rPr>
-        <w:lastRenderedPageBreak/>
         <w:t>Hypotheses</w:t>
       </w:r>
     </w:p>
@@ -5878,6 +5970,7 @@
           <w:rFonts w:ascii="Cambria" w:hAnsi="Cambria" w:cstheme="minorHAnsi"/>
           <w:iCs/>
         </w:rPr>
+        <w:lastRenderedPageBreak/>
         <w:t xml:space="preserve">The current project is using a 3 (framing: control, self-enhancing, pro-environmental) by 5 (control, descriptive norm, convention, social norm, moral norm) between-subjects </w:t>
       </w:r>
       <w:r>
@@ -6282,7 +6375,7 @@
           <w:iCs/>
         </w:rPr>
       </w:pPr>
-      <w:bookmarkStart w:id="13" w:name="_Hlk136258776"/>
+      <w:bookmarkStart w:id="12" w:name="_Hlk136258776"/>
       <w:r>
         <w:rPr>
           <w:rFonts w:ascii="Cambria" w:hAnsi="Cambria" w:cstheme="minorHAnsi"/>
@@ -6292,7 +6385,7 @@
         <w:t>H3: Framing condition will moderate the effect of each norm-intervention condition on people’s clothing consumption intentions and behaviors such that the effect of each norm-intervention condition will be stronger when preceded by the self-enhancing framing compared to the pro-environmental or control framing.</w:t>
       </w:r>
     </w:p>
-    <w:bookmarkEnd w:id="13"/>
+    <w:bookmarkEnd w:id="12"/>
     <w:p>
       <w:pPr>
         <w:spacing w:line="480" w:lineRule="auto"/>
@@ -6303,7 +6396,7 @@
           <w:iCs/>
         </w:rPr>
       </w:pPr>
-      <w:commentRangeStart w:id="14"/>
+      <w:commentRangeStart w:id="13"/>
       <w:r>
         <w:rPr>
           <w:rFonts w:ascii="Cambria" w:hAnsi="Cambria" w:cstheme="minorHAnsi"/>
@@ -6370,7 +6463,7 @@
         </w:rPr>
         <w:t>hen a pro-environmental framing is used, values will moderate the effect of each norm-intervention condition on people’s clothing consumption intentions and behaviors. However, when a self-enhancing framing is used values will not moderate the effect of each norm-intervention condition on clothing consumption intentions and behaviors.</w:t>
       </w:r>
-      <w:commentRangeEnd w:id="14"/>
+      <w:commentRangeEnd w:id="13"/>
       <w:r>
         <w:rPr>
           <w:rStyle w:val="CommentReference"/>
@@ -6378,7 +6471,7 @@
           <w:sz w:val="22"/>
           <w:szCs w:val="22"/>
         </w:rPr>
-        <w:commentReference w:id="14"/>
+        <w:commentReference w:id="13"/>
       </w:r>
     </w:p>
     <w:p>
@@ -6442,7 +6535,7 @@
         </w:rPr>
         <w:t xml:space="preserve">In-group identification will moderate the effect of norm-intervention condition on people’s </w:t>
       </w:r>
-      <w:commentRangeStart w:id="15"/>
+      <w:commentRangeStart w:id="14"/>
       <w:r>
         <w:rPr>
           <w:rFonts w:ascii="Cambria" w:hAnsi="Cambria" w:cstheme="minorHAnsi"/>
@@ -6451,7 +6544,7 @@
         </w:rPr>
         <w:t>clothing</w:t>
       </w:r>
-      <w:commentRangeEnd w:id="15"/>
+      <w:commentRangeEnd w:id="14"/>
       <w:r>
         <w:rPr>
           <w:rStyle w:val="CommentReference"/>
@@ -6459,7 +6552,7 @@
           <w:sz w:val="22"/>
           <w:szCs w:val="22"/>
         </w:rPr>
-        <w:commentReference w:id="15"/>
+        <w:commentReference w:id="14"/>
       </w:r>
       <w:r>
         <w:rPr>
@@ -6573,7 +6666,7 @@
           <w:iCs/>
         </w:rPr>
       </w:pPr>
-      <w:bookmarkStart w:id="16" w:name="_Hlk111883096"/>
+      <w:bookmarkStart w:id="15" w:name="_Hlk111883096"/>
       <w:r>
         <w:rPr>
           <w:rFonts w:ascii="Cambria" w:hAnsi="Cambria" w:cstheme="minorHAnsi"/>
@@ -6598,7 +6691,7 @@
         </w:rPr>
         <w:t>: Which combination of framing condition and norm-intervention condition produces the strongest reductions in people’s clothing consumption intentions and behaviors compared to the control condition?</w:t>
       </w:r>
-      <w:bookmarkEnd w:id="16"/>
+      <w:bookmarkEnd w:id="15"/>
     </w:p>
     <w:p>
       <w:pPr>
@@ -6967,7 +7060,7 @@
                 <w:bCs/>
               </w:rPr>
             </w:pPr>
-            <w:bookmarkStart w:id="17" w:name="_Hlk104882929"/>
+            <w:bookmarkStart w:id="16" w:name="_Hlk104882929"/>
             <w:r>
               <w:rPr>
                 <w:rFonts w:ascii="Cambria" w:hAnsi="Cambria" w:cstheme="minorHAnsi"/>
@@ -9220,7 +9313,7 @@
           </w:p>
         </w:tc>
       </w:tr>
-      <w:bookmarkEnd w:id="17"/>
+      <w:bookmarkEnd w:id="16"/>
     </w:tbl>
     <w:p>
       <w:pPr>
@@ -9504,7 +9597,7 @@
                 <w:szCs w:val="20"/>
               </w:rPr>
             </w:pPr>
-            <w:bookmarkStart w:id="18" w:name="_Hlk104842246"/>
+            <w:bookmarkStart w:id="17" w:name="_Hlk104842246"/>
             <w:r>
               <w:rPr>
                 <w:rFonts w:ascii="Cambria" w:hAnsi="Cambria" w:cstheme="minorHAnsi"/>
@@ -15408,7 +15501,7 @@
           </w:p>
         </w:tc>
       </w:tr>
-      <w:bookmarkEnd w:id="18"/>
+      <w:bookmarkEnd w:id="17"/>
     </w:tbl>
     <w:p>
       <w:pPr>
@@ -15581,44 +15674,7 @@
 
 <file path=word/comments.xml><?xml version="1.0" encoding="utf-8"?>
 <w:comments xmlns:wpc="http://schemas.microsoft.com/office/word/2010/wordprocessingCanvas" xmlns:cx="http://schemas.microsoft.com/office/drawing/2014/chartex" xmlns:cx1="http://schemas.microsoft.com/office/drawing/2015/9/8/chartex" xmlns:cx2="http://schemas.microsoft.com/office/drawing/2015/10/21/chartex" xmlns:cx3="http://schemas.microsoft.com/office/drawing/2016/5/9/chartex" xmlns:cx4="http://schemas.microsoft.com/office/drawing/2016/5/10/chartex" xmlns:cx5="http://schemas.microsoft.com/office/drawing/2016/5/11/chartex" xmlns:cx6="http://schemas.microsoft.com/office/drawing/2016/5/12/chartex" xmlns:cx7="http://schemas.microsoft.com/office/drawing/2016/5/13/chartex" xmlns:cx8="http://schemas.microsoft.com/office/drawing/2016/5/14/chartex" xmlns:mc="http://schemas.openxmlformats.org/markup-compatibility/2006" xmlns:aink="http://schemas.microsoft.com/office/drawing/2016/ink" xmlns:am3d="http://schemas.microsoft.com/office/drawing/2017/model3d" xmlns:o="urn:schemas-microsoft-com:office:office" xmlns:oel="http://schemas.microsoft.com/office/2019/extlst" xmlns:r="http://schemas.openxmlformats.org/officeDocument/2006/relationships" xmlns:m="http://schemas.openxmlformats.org/officeDocument/2006/math" xmlns:v="urn:schemas-microsoft-com:vml" xmlns:wp14="http://schemas.microsoft.com/office/word/2010/wordprocessingDrawing" xmlns:wp="http://schemas.openxmlformats.org/drawingml/2006/wordprocessingDrawing" xmlns:w10="urn:schemas-microsoft-com:office:word" xmlns:w="http://schemas.openxmlformats.org/wordprocessingml/2006/main" xmlns:w14="http://schemas.microsoft.com/office/word/2010/wordml" xmlns:w15="http://schemas.microsoft.com/office/word/2012/wordml" xmlns:w16cex="http://schemas.microsoft.com/office/word/2018/wordml/cex" xmlns:w16cid="http://schemas.microsoft.com/office/word/2016/wordml/cid" xmlns:w16="http://schemas.microsoft.com/office/word/2018/wordml" xmlns:w16sdtdh="http://schemas.microsoft.com/office/word/2020/wordml/sdtdatahash" xmlns:w16se="http://schemas.microsoft.com/office/word/2015/wordml/symex" xmlns:wpg="http://schemas.microsoft.com/office/word/2010/wordprocessingGroup" xmlns:wpi="http://schemas.microsoft.com/office/word/2010/wordprocessingInk" xmlns:wne="http://schemas.microsoft.com/office/word/2006/wordml" xmlns:wps="http://schemas.microsoft.com/office/word/2010/wordprocessingShape" mc:Ignorable="w14 w15 w16se w16cid w16 w16cex w16sdtdh wp14">
-  <w:comment w:id="1" w:author="Sara Lieber" w:date="2023-07-06T11:20:00Z" w:initials="SL">
-    <w:p>
-      <w:pPr>
-        <w:pStyle w:val="CommentText"/>
-      </w:pPr>
-      <w:r>
-        <w:rPr>
-          <w:rStyle w:val="CommentReference"/>
-        </w:rPr>
-        <w:annotationRef/>
-      </w:r>
-      <w:r>
-        <w:t>Include retail sales across diff industries as example?</w:t>
-      </w:r>
-    </w:p>
-    <w:p>
-      <w:pPr>
-        <w:pStyle w:val="CommentText"/>
-      </w:pPr>
-    </w:p>
-    <w:p>
-      <w:pPr>
-        <w:pStyle w:val="CommentText"/>
-      </w:pPr>
-      <w:r>
-        <w:t xml:space="preserve">Masses of people today are living lifestyles abundant in consumption </w:t>
-      </w:r>
-      <w:proofErr w:type="gramStart"/>
-      <w:r>
-        <w:t>( )</w:t>
-      </w:r>
-      <w:proofErr w:type="gramEnd"/>
-      <w:r>
-        <w:t>. Unfortunately, the planet we live on cannot support this level of consumption and it is one major factor contributing to the planet’s trajectory toward becoming a more inhospitable place to live.</w:t>
-      </w:r>
-    </w:p>
-  </w:comment>
-  <w:comment w:id="2" w:author="Sara Lieber" w:date="2023-07-06T11:15:00Z" w:initials="SL">
+  <w:comment w:id="1" w:author="Sara Lieber" w:date="2023-07-06T11:15:00Z" w:initials="SL">
     <w:p>
       <w:pPr>
         <w:pStyle w:val="CommentText"/>
@@ -15662,7 +15718,7 @@
       </w:r>
     </w:p>
   </w:comment>
-  <w:comment w:id="3" w:author="Sara Lieber" w:date="2023-05-26T16:50:00Z" w:initials="SL">
+  <w:comment w:id="2" w:author="Sara Lieber" w:date="2023-05-26T16:50:00Z" w:initials="SL">
     <w:p>
       <w:pPr>
         <w:pStyle w:val="CommentText"/>
@@ -15708,7 +15764,7 @@
       <w:proofErr w:type="gramEnd"/>
     </w:p>
   </w:comment>
-  <w:comment w:id="4" w:author="Sara Lieber" w:date="2023-05-26T16:48:00Z" w:initials="SL">
+  <w:comment w:id="3" w:author="Sara Lieber" w:date="2023-05-26T16:48:00Z" w:initials="SL">
     <w:p>
       <w:pPr>
         <w:pStyle w:val="CommentText"/>
@@ -15729,7 +15785,7 @@
       <w:proofErr w:type="gramEnd"/>
     </w:p>
   </w:comment>
-  <w:comment w:id="5" w:author="Sara Lieber" w:date="2023-07-17T20:01:00Z" w:initials="SL">
+  <w:comment w:id="4" w:author="Sara Lieber" w:date="2023-07-17T20:01:00Z" w:initials="SL">
     <w:p>
       <w:pPr>
         <w:pStyle w:val="CommentText"/>
@@ -15750,7 +15806,7 @@
       <w:proofErr w:type="gramEnd"/>
     </w:p>
   </w:comment>
-  <w:comment w:id="6" w:author="Sara Lieber" w:date="2023-05-26T16:49:00Z" w:initials="SL">
+  <w:comment w:id="5" w:author="Sara Lieber" w:date="2023-05-26T16:49:00Z" w:initials="SL">
     <w:p>
       <w:pPr>
         <w:pStyle w:val="CommentText"/>
@@ -15769,7 +15825,7 @@
       </w:r>
     </w:p>
   </w:comment>
-  <w:comment w:id="7" w:author="Sara Lieber" w:date="2023-05-26T16:51:00Z" w:initials="SL">
+  <w:comment w:id="6" w:author="Sara Lieber" w:date="2023-05-26T16:51:00Z" w:initials="SL">
     <w:p>
       <w:pPr>
         <w:pStyle w:val="CommentText"/>
@@ -15790,7 +15846,7 @@
       <w:proofErr w:type="gramEnd"/>
     </w:p>
   </w:comment>
-  <w:comment w:id="8" w:author="Sara Lieber" w:date="2023-05-26T16:52:00Z" w:initials="SL">
+  <w:comment w:id="7" w:author="Sara Lieber" w:date="2023-05-26T16:52:00Z" w:initials="SL">
     <w:p>
       <w:pPr>
         <w:pStyle w:val="CommentText"/>
@@ -15811,7 +15867,7 @@
       <w:proofErr w:type="gramEnd"/>
     </w:p>
   </w:comment>
-  <w:comment w:id="9" w:author="Sara Lieber" w:date="2023-05-26T16:53:00Z" w:initials="SL">
+  <w:comment w:id="8" w:author="Sara Lieber" w:date="2023-05-26T16:53:00Z" w:initials="SL">
     <w:p>
       <w:pPr>
         <w:pStyle w:val="CommentText"/>
@@ -15844,7 +15900,7 @@
       </w:r>
     </w:p>
   </w:comment>
-  <w:comment w:id="10" w:author="Sara Lieber" w:date="2023-05-26T16:54:00Z" w:initials="SL">
+  <w:comment w:id="9" w:author="Sara Lieber" w:date="2023-05-26T16:54:00Z" w:initials="SL">
     <w:p>
       <w:pPr>
         <w:pStyle w:val="CommentText"/>
@@ -15865,7 +15921,7 @@
       <w:proofErr w:type="gramEnd"/>
     </w:p>
   </w:comment>
-  <w:comment w:id="11" w:author="Sara Lieber" w:date="2023-05-26T16:55:00Z" w:initials="SL">
+  <w:comment w:id="10" w:author="Sara Lieber" w:date="2023-05-26T16:55:00Z" w:initials="SL">
     <w:p>
       <w:pPr>
         <w:pStyle w:val="CommentText"/>
@@ -15910,7 +15966,7 @@
       </w:r>
     </w:p>
   </w:comment>
-  <w:comment w:id="12" w:author="Sara Lieber" w:date="2023-05-26T17:01:00Z" w:initials="SL">
+  <w:comment w:id="11" w:author="Sara Lieber" w:date="2023-05-26T17:01:00Z" w:initials="SL">
     <w:p>
       <w:pPr>
         <w:pStyle w:val="CommentText"/>
@@ -15926,7 +15982,7 @@
       </w:r>
     </w:p>
   </w:comment>
-  <w:comment w:id="14" w:author="Sara Lieber" w:date="2023-05-26T17:02:00Z" w:initials="SL">
+  <w:comment w:id="13" w:author="Sara Lieber" w:date="2023-05-26T17:02:00Z" w:initials="SL">
     <w:p>
       <w:pPr>
         <w:pStyle w:val="CommentText"/>
@@ -15947,7 +16003,7 @@
       <w:proofErr w:type="gramEnd"/>
     </w:p>
   </w:comment>
-  <w:comment w:id="15" w:author="Sara Lieber" w:date="2023-07-19T20:53:00Z" w:initials="SL">
+  <w:comment w:id="14" w:author="Sara Lieber" w:date="2023-07-19T20:53:00Z" w:initials="SL">
     <w:p>
       <w:pPr>
         <w:pStyle w:val="CommentText"/>
@@ -15968,7 +16024,6 @@
 
 <file path=word/commentsExtended.xml><?xml version="1.0" encoding="utf-8"?>
 <w15:commentsEx xmlns:wpc="http://schemas.microsoft.com/office/word/2010/wordprocessingCanvas" xmlns:cx="http://schemas.microsoft.com/office/drawing/2014/chartex" xmlns:cx1="http://schemas.microsoft.com/office/drawing/2015/9/8/chartex" xmlns:cx2="http://schemas.microsoft.com/office/drawing/2015/10/21/chartex" xmlns:cx3="http://schemas.microsoft.com/office/drawing/2016/5/9/chartex" xmlns:cx4="http://schemas.microsoft.com/office/drawing/2016/5/10/chartex" xmlns:cx5="http://schemas.microsoft.com/office/drawing/2016/5/11/chartex" xmlns:cx6="http://schemas.microsoft.com/office/drawing/2016/5/12/chartex" xmlns:cx7="http://schemas.microsoft.com/office/drawing/2016/5/13/chartex" xmlns:cx8="http://schemas.microsoft.com/office/drawing/2016/5/14/chartex" xmlns:mc="http://schemas.openxmlformats.org/markup-compatibility/2006" xmlns:aink="http://schemas.microsoft.com/office/drawing/2016/ink" xmlns:am3d="http://schemas.microsoft.com/office/drawing/2017/model3d" xmlns:o="urn:schemas-microsoft-com:office:office" xmlns:oel="http://schemas.microsoft.com/office/2019/extlst" xmlns:r="http://schemas.openxmlformats.org/officeDocument/2006/relationships" xmlns:m="http://schemas.openxmlformats.org/officeDocument/2006/math" xmlns:v="urn:schemas-microsoft-com:vml" xmlns:wp14="http://schemas.microsoft.com/office/word/2010/wordprocessingDrawing" xmlns:wp="http://schemas.openxmlformats.org/drawingml/2006/wordprocessingDrawing" xmlns:w10="urn:schemas-microsoft-com:office:word" xmlns:w="http://schemas.openxmlformats.org/wordprocessingml/2006/main" xmlns:w14="http://schemas.microsoft.com/office/word/2010/wordml" xmlns:w15="http://schemas.microsoft.com/office/word/2012/wordml" xmlns:w16cex="http://schemas.microsoft.com/office/word/2018/wordml/cex" xmlns:w16cid="http://schemas.microsoft.com/office/word/2016/wordml/cid" xmlns:w16="http://schemas.microsoft.com/office/word/2018/wordml" xmlns:w16sdtdh="http://schemas.microsoft.com/office/word/2020/wordml/sdtdatahash" xmlns:w16se="http://schemas.microsoft.com/office/word/2015/wordml/symex" xmlns:wpg="http://schemas.microsoft.com/office/word/2010/wordprocessingGroup" xmlns:wpi="http://schemas.microsoft.com/office/word/2010/wordprocessingInk" xmlns:wne="http://schemas.microsoft.com/office/word/2006/wordml" xmlns:wps="http://schemas.microsoft.com/office/word/2010/wordprocessingShape" mc:Ignorable="w14 w15 w16se w16cid w16 w16cex w16sdtdh wp14">
-  <w15:commentEx w15:paraId="08C8365F" w15:done="0"/>
   <w15:commentEx w15:paraId="1B721B91" w15:done="0"/>
   <w15:commentEx w15:paraId="1840BBC4" w15:done="0"/>
   <w15:commentEx w15:paraId="17C729DC" w15:done="0"/>
@@ -15987,7 +16042,6 @@
 
 <file path=word/commentsExtensible.xml><?xml version="1.0" encoding="utf-8"?>
 <w16cex:commentsExtensible xmlns:wpc="http://schemas.microsoft.com/office/word/2010/wordprocessingCanvas" xmlns:cx="http://schemas.microsoft.com/office/drawing/2014/chartex" xmlns:cx1="http://schemas.microsoft.com/office/drawing/2015/9/8/chartex" xmlns:cx2="http://schemas.microsoft.com/office/drawing/2015/10/21/chartex" xmlns:cx3="http://schemas.microsoft.com/office/drawing/2016/5/9/chartex" xmlns:cx4="http://schemas.microsoft.com/office/drawing/2016/5/10/chartex" xmlns:cx5="http://schemas.microsoft.com/office/drawing/2016/5/11/chartex" xmlns:cx6="http://schemas.microsoft.com/office/drawing/2016/5/12/chartex" xmlns:cx7="http://schemas.microsoft.com/office/drawing/2016/5/13/chartex" xmlns:cx8="http://schemas.microsoft.com/office/drawing/2016/5/14/chartex" xmlns:mc="http://schemas.openxmlformats.org/markup-compatibility/2006" xmlns:aink="http://schemas.microsoft.com/office/drawing/2016/ink" xmlns:am3d="http://schemas.microsoft.com/office/drawing/2017/model3d" xmlns:o="urn:schemas-microsoft-com:office:office" xmlns:oel="http://schemas.microsoft.com/office/2019/extlst" xmlns:r="http://schemas.openxmlformats.org/officeDocument/2006/relationships" xmlns:m="http://schemas.openxmlformats.org/officeDocument/2006/math" xmlns:v="urn:schemas-microsoft-com:vml" xmlns:wp14="http://schemas.microsoft.com/office/word/2010/wordprocessingDrawing" xmlns:wp="http://schemas.openxmlformats.org/drawingml/2006/wordprocessingDrawing" xmlns:w10="urn:schemas-microsoft-com:office:word" xmlns:w="http://schemas.openxmlformats.org/wordprocessingml/2006/main" xmlns:w14="http://schemas.microsoft.com/office/word/2010/wordml" xmlns:w15="http://schemas.microsoft.com/office/word/2012/wordml" xmlns:w16cex="http://schemas.microsoft.com/office/word/2018/wordml/cex" xmlns:w16cid="http://schemas.microsoft.com/office/word/2016/wordml/cid" xmlns:w16="http://schemas.microsoft.com/office/word/2018/wordml" xmlns:w16sdtdh="http://schemas.microsoft.com/office/word/2020/wordml/sdtdatahash" xmlns:w16se="http://schemas.microsoft.com/office/word/2015/wordml/symex" xmlns:wpg="http://schemas.microsoft.com/office/word/2010/wordprocessingGroup" xmlns:wpi="http://schemas.microsoft.com/office/word/2010/wordprocessingInk" xmlns:wne="http://schemas.microsoft.com/office/word/2006/wordml" xmlns:wps="http://schemas.microsoft.com/office/word/2010/wordprocessingShape" mc:Ignorable="w14 w15 w16se w16cid w16 w16cex w16sdtdh wp14">
-  <w16cex:commentExtensible w16cex:durableId="2851220B" w16cex:dateUtc="2023-07-06T18:20:00Z"/>
   <w16cex:commentExtensible w16cex:durableId="285120E2" w16cex:dateUtc="2023-07-06T18:15:00Z"/>
   <w16cex:commentExtensible w16cex:durableId="281B61DB" w16cex:dateUtc="2023-05-26T23:50:00Z"/>
   <w16cex:commentExtensible w16cex:durableId="281B6178" w16cex:dateUtc="2023-05-26T23:48:00Z"/>
@@ -16006,7 +16060,6 @@
 
 <file path=word/commentsIds.xml><?xml version="1.0" encoding="utf-8"?>
 <w16cid:commentsIds xmlns:wpc="http://schemas.microsoft.com/office/word/2010/wordprocessingCanvas" xmlns:cx="http://schemas.microsoft.com/office/drawing/2014/chartex" xmlns:cx1="http://schemas.microsoft.com/office/drawing/2015/9/8/chartex" xmlns:cx2="http://schemas.microsoft.com/office/drawing/2015/10/21/chartex" xmlns:cx3="http://schemas.microsoft.com/office/drawing/2016/5/9/chartex" xmlns:cx4="http://schemas.microsoft.com/office/drawing/2016/5/10/chartex" xmlns:cx5="http://schemas.microsoft.com/office/drawing/2016/5/11/chartex" xmlns:cx6="http://schemas.microsoft.com/office/drawing/2016/5/12/chartex" xmlns:cx7="http://schemas.microsoft.com/office/drawing/2016/5/13/chartex" xmlns:cx8="http://schemas.microsoft.com/office/drawing/2016/5/14/chartex" xmlns:mc="http://schemas.openxmlformats.org/markup-compatibility/2006" xmlns:aink="http://schemas.microsoft.com/office/drawing/2016/ink" xmlns:am3d="http://schemas.microsoft.com/office/drawing/2017/model3d" xmlns:o="urn:schemas-microsoft-com:office:office" xmlns:oel="http://schemas.microsoft.com/office/2019/extlst" xmlns:r="http://schemas.openxmlformats.org/officeDocument/2006/relationships" xmlns:m="http://schemas.openxmlformats.org/officeDocument/2006/math" xmlns:v="urn:schemas-microsoft-com:vml" xmlns:wp14="http://schemas.microsoft.com/office/word/2010/wordprocessingDrawing" xmlns:wp="http://schemas.openxmlformats.org/drawingml/2006/wordprocessingDrawing" xmlns:w10="urn:schemas-microsoft-com:office:word" xmlns:w="http://schemas.openxmlformats.org/wordprocessingml/2006/main" xmlns:w14="http://schemas.microsoft.com/office/word/2010/wordml" xmlns:w15="http://schemas.microsoft.com/office/word/2012/wordml" xmlns:w16cex="http://schemas.microsoft.com/office/word/2018/wordml/cex" xmlns:w16cid="http://schemas.microsoft.com/office/word/2016/wordml/cid" xmlns:w16="http://schemas.microsoft.com/office/word/2018/wordml" xmlns:w16sdtdh="http://schemas.microsoft.com/office/word/2020/wordml/sdtdatahash" xmlns:w16se="http://schemas.microsoft.com/office/word/2015/wordml/symex" xmlns:wpg="http://schemas.microsoft.com/office/word/2010/wordprocessingGroup" xmlns:wpi="http://schemas.microsoft.com/office/word/2010/wordprocessingInk" xmlns:wne="http://schemas.microsoft.com/office/word/2006/wordml" xmlns:wps="http://schemas.microsoft.com/office/word/2010/wordprocessingShape" mc:Ignorable="w14 w15 w16se w16cid w16 w16cex w16sdtdh wp14">
-  <w16cid:commentId w16cid:paraId="08C8365F" w16cid:durableId="2851220B"/>
   <w16cid:commentId w16cid:paraId="1B721B91" w16cid:durableId="285120E2"/>
   <w16cid:commentId w16cid:paraId="1840BBC4" w16cid:durableId="281B61DB"/>
   <w16cid:commentId w16cid:paraId="17C729DC" w16cid:durableId="281B6178"/>

</xml_diff>

<commit_message>
updates to all sections & created full paper
</commit_message>
<xml_diff>
--- a/Introduction 2.0.docx
+++ b/Introduction 2.0.docx
@@ -20,6 +20,14 @@
           <w:b/>
           <w:bCs/>
         </w:rPr>
+        <w:t xml:space="preserve">Chapter 1: </w:t>
+      </w:r>
+      <w:r>
+        <w:rPr>
+          <w:rFonts w:ascii="Cambria" w:hAnsi="Cambria" w:cstheme="minorHAnsi"/>
+          <w:b/>
+          <w:bCs/>
+        </w:rPr>
         <w:t>Introduction</w:t>
       </w:r>
       <w:bookmarkEnd w:id="0"/>
@@ -4752,7 +4760,21 @@
           <w:rFonts w:ascii="Cambria" w:hAnsi="Cambria" w:cstheme="minorHAnsi"/>
           <w:iCs/>
         </w:rPr>
-        <w:t xml:space="preserve">In Table 1, I provide a summary of the definitions for each of the norm constructs described above. These definitions demonstrate the ability to differentiate between types of norms that go beyond descriptive and injunctive norms. Additionally, each type of norm is associated with a nuanced reason </w:t>
+        <w:t xml:space="preserve">In Table </w:t>
+      </w:r>
+      <w:r>
+        <w:rPr>
+          <w:rFonts w:ascii="Cambria" w:hAnsi="Cambria" w:cstheme="minorHAnsi"/>
+          <w:iCs/>
+        </w:rPr>
+        <w:t>1.</w:t>
+      </w:r>
+      <w:r>
+        <w:rPr>
+          <w:rFonts w:ascii="Cambria" w:hAnsi="Cambria" w:cstheme="minorHAnsi"/>
+          <w:iCs/>
+        </w:rPr>
+        <w:t xml:space="preserve">1, I provide a summary of the definitions for each of the norm constructs described above. These definitions demonstrate the ability to differentiate between types of norms that go beyond descriptive and injunctive norms. Additionally, each type of norm is associated with a nuanced reason </w:t>
       </w:r>
       <w:r>
         <w:rPr>
@@ -4806,6 +4828,13 @@
           <w:b/>
         </w:rPr>
         <w:t>Table 1</w:t>
+      </w:r>
+      <w:r>
+        <w:rPr>
+          <w:rFonts w:ascii="Cambria" w:hAnsi="Cambria" w:cstheme="minorHAnsi"/>
+          <w:b/>
+        </w:rPr>
+        <w:t>.1</w:t>
       </w:r>
     </w:p>
     <w:p>
@@ -6710,6 +6739,14 @@
           <w:b/>
           <w:bCs/>
         </w:rPr>
+        <w:t xml:space="preserve">Chapter 2: </w:t>
+      </w:r>
+      <w:r>
+        <w:rPr>
+          <w:rFonts w:ascii="Cambria" w:hAnsi="Cambria" w:cstheme="minorHAnsi"/>
+          <w:b/>
+          <w:bCs/>
+        </w:rPr>
         <w:t>Preliminary Study 1</w:t>
       </w:r>
     </w:p>
@@ -6747,15 +6784,57 @@
           <w:rFonts w:ascii="Cambria" w:hAnsi="Cambria" w:cstheme="minorHAnsi"/>
           <w:bCs/>
         </w:rPr>
-        <w:t xml:space="preserve">Prior to testing the study’s main hypotheses, preliminary study 1 was performed to examine whether there is empirical support for the theoretical definitions of each norm type that I proposed using in Table 1. In this phase, participants were asked to write about the last clothing item they acquired. Then, they were given a series of statements assessing the degree to which different </w:t>
+        <w:t>Prior to testing the study’s main hypotheses, preliminary study 1 was performed to examine whether there is empirical support for the theoretical definitions of each norm type that I proposed using in Table 1</w:t>
       </w:r>
       <w:r>
         <w:rPr>
           <w:rFonts w:ascii="Cambria" w:hAnsi="Cambria" w:cstheme="minorHAnsi"/>
           <w:bCs/>
         </w:rPr>
+        <w:t>.1</w:t>
+      </w:r>
+      <w:r>
+        <w:rPr>
+          <w:rFonts w:ascii="Cambria" w:hAnsi="Cambria" w:cstheme="minorHAnsi"/>
+          <w:bCs/>
+        </w:rPr>
+        <w:t xml:space="preserve">. In this phase, participants were asked to write about the last clothing item they acquired. Then, they were given a series of statements assessing the degree to which different </w:t>
+      </w:r>
+      <w:r>
+        <w:rPr>
+          <w:rFonts w:ascii="Cambria" w:hAnsi="Cambria" w:cstheme="minorHAnsi"/>
+          <w:bCs/>
+        </w:rPr>
         <w:lastRenderedPageBreak/>
-        <w:t xml:space="preserve">normative constructs (descriptive norms, conventions, social norms, moral norms) and non-normative constructs (non-norms, anti-norms, personal rules) applied to the particular clothing item they described. All items are shown in Table 2 below. </w:t>
+        <w:t xml:space="preserve">normative constructs (descriptive norms, conventions, social norms, moral norms) and non-normative constructs (non-norms, anti-norms, personal rules) applied to the particular clothing item they described. All items are shown in Table </w:t>
+      </w:r>
+      <w:r>
+        <w:rPr>
+          <w:rFonts w:ascii="Cambria" w:hAnsi="Cambria" w:cstheme="minorHAnsi"/>
+          <w:bCs/>
+        </w:rPr>
+        <w:t>2</w:t>
+      </w:r>
+      <w:r>
+        <w:rPr>
+          <w:rFonts w:ascii="Cambria" w:hAnsi="Cambria" w:cstheme="minorHAnsi"/>
+          <w:bCs/>
+        </w:rPr>
+        <w:t>.</w:t>
+      </w:r>
+      <w:r>
+        <w:rPr>
+          <w:rFonts w:ascii="Cambria" w:hAnsi="Cambria" w:cstheme="minorHAnsi"/>
+          <w:bCs/>
+        </w:rPr>
+        <w:t>1</w:t>
+      </w:r>
+      <w:r>
+        <w:rPr>
+          <w:rFonts w:ascii="Cambria" w:hAnsi="Cambria" w:cstheme="minorHAnsi"/>
+          <w:bCs/>
+        </w:rPr>
+        <w:t xml:space="preserve"> below. </w:t>
       </w:r>
     </w:p>
     <w:p>
@@ -6983,7 +7062,21 @@
           <w:rFonts w:ascii="Cambria" w:hAnsi="Cambria" w:cstheme="minorHAnsi"/>
           <w:bCs/>
         </w:rPr>
-        <w:t>different types of norms (descriptive norm, convention, social norm, moral norm) and non-norm constructs (non-norm, anti-norm, personal rules) applied to the clothing item the participant wrote about. All items are shown in Table 2 below.</w:t>
+        <w:t xml:space="preserve">different types of norms (descriptive norm, convention, social norm, moral norm) and non-norm constructs (non-norm, anti-norm, personal rules) applied to the clothing item the participant wrote about. All items are shown in Table </w:t>
+      </w:r>
+      <w:r>
+        <w:rPr>
+          <w:rFonts w:ascii="Cambria" w:hAnsi="Cambria" w:cstheme="minorHAnsi"/>
+          <w:bCs/>
+        </w:rPr>
+        <w:t>2.1</w:t>
+      </w:r>
+      <w:r>
+        <w:rPr>
+          <w:rFonts w:ascii="Cambria" w:hAnsi="Cambria" w:cstheme="minorHAnsi"/>
+          <w:bCs/>
+        </w:rPr>
+        <w:t xml:space="preserve"> below.</w:t>
       </w:r>
     </w:p>
     <w:p>
@@ -7000,7 +7093,14 @@
           <w:rFonts w:ascii="Cambria" w:hAnsi="Cambria" w:cstheme="minorHAnsi"/>
           <w:b/>
         </w:rPr>
-        <w:t>Table 2</w:t>
+        <w:t xml:space="preserve">Table </w:t>
+      </w:r>
+      <w:r>
+        <w:rPr>
+          <w:rFonts w:ascii="Cambria" w:hAnsi="Cambria" w:cstheme="minorHAnsi"/>
+          <w:b/>
+        </w:rPr>
+        <w:t>2.1</w:t>
       </w:r>
     </w:p>
     <w:p>
@@ -9341,6 +9441,13 @@
         </w:rPr>
         <w:t>Results</w:t>
       </w:r>
+      <w:r>
+        <w:rPr>
+          <w:rFonts w:ascii="Cambria" w:hAnsi="Cambria" w:cstheme="minorHAnsi"/>
+          <w:b/>
+        </w:rPr>
+        <w:t xml:space="preserve"> and Discussion</w:t>
+      </w:r>
     </w:p>
     <w:p>
       <w:pPr>
@@ -9362,7 +9469,19 @@
         <w:rPr>
           <w:rFonts w:ascii="Cambria" w:hAnsi="Cambria" w:cstheme="minorHAnsi"/>
         </w:rPr>
-        <w:t>Prior to analysis of the items in Table 2, items dn3, conv5, sn5, and mn2 were removed because they were broadly worded about buying clothing in general rather than being specific to the current clothing item participants were prompted to write about. Thus, these items are likely assessing a different construct than the one these items were intended to measure, which was normative and non-normative characteristics regarding the most recent clothing item participants acquired.</w:t>
+        <w:t xml:space="preserve">Prior to analysis of the items in Table </w:t>
+      </w:r>
+      <w:r>
+        <w:rPr>
+          <w:rFonts w:ascii="Cambria" w:hAnsi="Cambria" w:cstheme="minorHAnsi"/>
+        </w:rPr>
+        <w:t>2.1</w:t>
+      </w:r>
+      <w:r>
+        <w:rPr>
+          <w:rFonts w:ascii="Cambria" w:hAnsi="Cambria" w:cstheme="minorHAnsi"/>
+        </w:rPr>
+        <w:t>, items dn3, conv5, sn5, and mn2 were removed because they were broadly worded about buying clothing in general rather than being specific to the current clothing item participants were prompted to write about. Thus, these items are likely assessing a different construct than the one these items were intended to measure, which was normative and non-normative characteristics regarding the most recent clothing item participants acquired.</w:t>
       </w:r>
     </w:p>
     <w:p>
@@ -9378,7 +9497,19 @@
         <w:rPr>
           <w:rFonts w:ascii="Cambria" w:hAnsi="Cambria" w:cstheme="minorHAnsi"/>
         </w:rPr>
-        <w:t xml:space="preserve">First, the items in Table 2 were assessed using a confirmatory factor analysis to examine whether a model with items loading onto their expected norm/non-norm constructs fit the data well. Overall, the CFA results suggested </w:t>
+        <w:t xml:space="preserve">First, the items in Table </w:t>
+      </w:r>
+      <w:r>
+        <w:rPr>
+          <w:rFonts w:ascii="Cambria" w:hAnsi="Cambria" w:cstheme="minorHAnsi"/>
+        </w:rPr>
+        <w:t>2.1</w:t>
+      </w:r>
+      <w:r>
+        <w:rPr>
+          <w:rFonts w:ascii="Cambria" w:hAnsi="Cambria" w:cstheme="minorHAnsi"/>
+        </w:rPr>
+        <w:t xml:space="preserve"> were assessed using a confirmatory factor analysis to examine whether a model with items loading onto their expected norm/non-norm constructs fit the data well. Overall, the CFA results suggested </w:t>
       </w:r>
       <w:proofErr w:type="gramStart"/>
       <w:r>
@@ -9500,7 +9631,19 @@
         <w:rPr>
           <w:rFonts w:ascii="Cambria" w:hAnsi="Cambria" w:cstheme="minorHAnsi"/>
         </w:rPr>
-        <w:t xml:space="preserve"> rotation because I expected the components to be correlated with each other, and I extracted seven components because this was the originally intended number of variables the items were meant to assess. The resulting pattern matrix showing which component each item was most strongly associated with is shown in Table 3 below. Items are bolded underneath the component they loaded onto most strongly. Component loadings under 0.20 are not reported. Each component is labeled based on which type of normative (or non-normative) construct the items seem to </w:t>
+        <w:t xml:space="preserve"> rotation because I expected the components to be correlated with each other, and I extracted seven components because this was the originally intended number of variables the items were meant to assess. The resulting pattern matrix showing which component each item was most strongly associated with is shown in Table </w:t>
+      </w:r>
+      <w:r>
+        <w:rPr>
+          <w:rFonts w:ascii="Cambria" w:hAnsi="Cambria" w:cstheme="minorHAnsi"/>
+        </w:rPr>
+        <w:t>2.2</w:t>
+      </w:r>
+      <w:r>
+        <w:rPr>
+          <w:rFonts w:ascii="Cambria" w:hAnsi="Cambria" w:cstheme="minorHAnsi"/>
+        </w:rPr>
+        <w:t xml:space="preserve"> below. Items are bolded underneath the component they loaded onto most strongly. Component loadings under 0.20 are not reported. Each component is labeled based on which type of normative (or non-normative) construct the items seem to </w:t>
       </w:r>
       <w:proofErr w:type="gramStart"/>
       <w:r>
@@ -9533,7 +9676,15 @@
           <w:b/>
           <w:bCs/>
         </w:rPr>
-        <w:t>Table 3</w:t>
+        <w:t xml:space="preserve">Table </w:t>
+      </w:r>
+      <w:r>
+        <w:rPr>
+          <w:rFonts w:ascii="Cambria" w:hAnsi="Cambria" w:cstheme="minorHAnsi"/>
+          <w:b/>
+          <w:bCs/>
+        </w:rPr>
+        <w:t>2.2</w:t>
       </w:r>
     </w:p>
     <w:p>

</xml_diff>